<commit_message>
Put my name on week 2 coding assignment doc
</commit_message>
<xml_diff>
--- a/week-2/hw/React-Week2_Coding-Assignment.docx
+++ b/week-2/hw/React-Week2_Coding-Assignment.docx
@@ -1,6 +1,6 @@
 
 <file path=word/document.xml><?xml version="1.0" encoding="utf-8"?>
-<w:document xmlns:wpc="http://schemas.microsoft.com/office/word/2010/wordprocessingCanvas" xmlns:cx="http://schemas.microsoft.com/office/drawing/2014/chartex" xmlns:cx1="http://schemas.microsoft.com/office/drawing/2015/9/8/chartex" xmlns:cx2="http://schemas.microsoft.com/office/drawing/2015/10/21/chartex" xmlns:cx3="http://schemas.microsoft.com/office/drawing/2016/5/9/chartex" xmlns:cx4="http://schemas.microsoft.com/office/drawing/2016/5/10/chartex" xmlns:cx5="http://schemas.microsoft.com/office/drawing/2016/5/11/chartex" xmlns:cx6="http://schemas.microsoft.com/office/drawing/2016/5/12/chartex" xmlns:cx7="http://schemas.microsoft.com/office/drawing/2016/5/13/chartex" xmlns:cx8="http://schemas.microsoft.com/office/drawing/2016/5/14/chartex" xmlns:mc="http://schemas.openxmlformats.org/markup-compatibility/2006" xmlns:aink="http://schemas.microsoft.com/office/drawing/2016/ink" xmlns:am3d="http://schemas.microsoft.com/office/drawing/2017/model3d" xmlns:o="urn:schemas-microsoft-com:office:office" xmlns:r="http://schemas.openxmlformats.org/officeDocument/2006/relationships" xmlns:m="http://schemas.openxmlformats.org/officeDocument/2006/math" xmlns:v="urn:schemas-microsoft-com:vml" xmlns:wp14="http://schemas.microsoft.com/office/word/2010/wordprocessingDrawing" xmlns:wp="http://schemas.openxmlformats.org/drawingml/2006/wordprocessingDrawing" xmlns:w10="urn:schemas-microsoft-com:office:word" xmlns:w="http://schemas.openxmlformats.org/wordprocessingml/2006/main" xmlns:w14="http://schemas.microsoft.com/office/word/2010/wordml" xmlns:w15="http://schemas.microsoft.com/office/word/2012/wordml" xmlns:w16cex="http://schemas.microsoft.com/office/word/2018/wordml/cex" xmlns:w16cid="http://schemas.microsoft.com/office/word/2016/wordml/cid" xmlns:w16="http://schemas.microsoft.com/office/word/2018/wordml" xmlns:w16se="http://schemas.microsoft.com/office/word/2015/wordml/symex" xmlns:wpg="http://schemas.microsoft.com/office/word/2010/wordprocessingGroup" xmlns:wpi="http://schemas.microsoft.com/office/word/2010/wordprocessingInk" xmlns:wne="http://schemas.microsoft.com/office/word/2006/wordml" xmlns:wps="http://schemas.microsoft.com/office/word/2010/wordprocessingShape" mc:Ignorable="w14 w15 w16se w16cid w16 w16cex wp14">
+<w:document xmlns:wpc="http://schemas.microsoft.com/office/word/2010/wordprocessingCanvas" xmlns:cx="http://schemas.microsoft.com/office/drawing/2014/chartex" xmlns:cx1="http://schemas.microsoft.com/office/drawing/2015/9/8/chartex" xmlns:cx2="http://schemas.microsoft.com/office/drawing/2015/10/21/chartex" xmlns:cx3="http://schemas.microsoft.com/office/drawing/2016/5/9/chartex" xmlns:cx4="http://schemas.microsoft.com/office/drawing/2016/5/10/chartex" xmlns:cx5="http://schemas.microsoft.com/office/drawing/2016/5/11/chartex" xmlns:cx6="http://schemas.microsoft.com/office/drawing/2016/5/12/chartex" xmlns:cx7="http://schemas.microsoft.com/office/drawing/2016/5/13/chartex" xmlns:cx8="http://schemas.microsoft.com/office/drawing/2016/5/14/chartex" xmlns:mc="http://schemas.openxmlformats.org/markup-compatibility/2006" xmlns:aink="http://schemas.microsoft.com/office/drawing/2016/ink" xmlns:am3d="http://schemas.microsoft.com/office/drawing/2017/model3d" xmlns:o="urn:schemas-microsoft-com:office:office" xmlns:r="http://schemas.openxmlformats.org/officeDocument/2006/relationships" xmlns:m="http://schemas.openxmlformats.org/officeDocument/2006/math" xmlns:v="urn:schemas-microsoft-com:vml" xmlns:wp14="http://schemas.microsoft.com/office/word/2010/wordprocessingDrawing" xmlns:wp="http://schemas.openxmlformats.org/drawingml/2006/wordprocessingDrawing" xmlns:w10="urn:schemas-microsoft-com:office:word" xmlns:w="http://schemas.openxmlformats.org/wordprocessingml/2006/main" xmlns:w14="http://schemas.microsoft.com/office/word/2010/wordml" xmlns:w15="http://schemas.microsoft.com/office/word/2012/wordml" xmlns:w16cex="http://schemas.microsoft.com/office/word/2018/wordml/cex" xmlns:w16cid="http://schemas.microsoft.com/office/word/2016/wordml/cid" xmlns:w16="http://schemas.microsoft.com/office/word/2018/wordml" xmlns:w16sdtdh="http://schemas.microsoft.com/office/word/2020/wordml/sdtdatahash" xmlns:w16se="http://schemas.microsoft.com/office/word/2015/wordml/symex" xmlns:wpg="http://schemas.microsoft.com/office/word/2010/wordprocessingGroup" xmlns:wpi="http://schemas.microsoft.com/office/word/2010/wordprocessingInk" xmlns:wne="http://schemas.microsoft.com/office/word/2006/wordml" xmlns:wps="http://schemas.microsoft.com/office/word/2010/wordprocessingShape" mc:Ignorable="w14 w15 w16se w16cid w16 w16cex w16sdtdh wp14">
   <w:body>
     <w:p>
       <w:pPr>
@@ -348,21 +348,7 @@
         <w:rPr>
           <w:szCs w:val="24"/>
         </w:rPr>
-        <w:t xml:space="preserve">Using what </w:t>
-      </w:r>
-      <w:proofErr w:type="gramStart"/>
-      <w:r>
-        <w:rPr>
-          <w:szCs w:val="24"/>
-        </w:rPr>
-        <w:t>you’ve</w:t>
-      </w:r>
-      <w:proofErr w:type="gramEnd"/>
-      <w:r>
-        <w:rPr>
-          <w:szCs w:val="24"/>
-        </w:rPr>
-        <w:t xml:space="preserve"> learned this week, create </w:t>
+        <w:t xml:space="preserve">Using what you’ve learned this week, create </w:t>
       </w:r>
       <w:r>
         <w:rPr>
@@ -598,6 +584,7 @@
         <w:rPr>
           <w:szCs w:val="24"/>
         </w:rPr>
+        <w:lastRenderedPageBreak/>
         <w:t>Review</w:t>
       </w:r>
       <w:r>
@@ -649,14 +636,7 @@
         <w:rPr>
           <w:szCs w:val="24"/>
         </w:rPr>
-        <w:t xml:space="preserve"> – a form at the bottom of a Movie component that allows users to leave reviews. When submitted, the review should be added to the movie. All this </w:t>
-      </w:r>
-      <w:r>
-        <w:rPr>
-          <w:szCs w:val="24"/>
-        </w:rPr>
-        <w:lastRenderedPageBreak/>
-        <w:t xml:space="preserve">data can be </w:t>
+        <w:t xml:space="preserve"> – a form at the bottom of a Movie component that allows users to leave reviews. When submitted, the review should be added to the movie. All this data can be </w:t>
       </w:r>
       <w:r>
         <w:rPr>
@@ -727,8 +707,12 @@
       </w:r>
     </w:p>
     <w:sectPr>
-      <w:headerReference w:type="default" r:id="rId7"/>
-      <w:footerReference w:type="default" r:id="rId8"/>
+      <w:headerReference w:type="even" r:id="rId7"/>
+      <w:headerReference w:type="default" r:id="rId8"/>
+      <w:footerReference w:type="even" r:id="rId9"/>
+      <w:footerReference w:type="default" r:id="rId10"/>
+      <w:headerReference w:type="first" r:id="rId11"/>
+      <w:footerReference w:type="first" r:id="rId12"/>
       <w:pgSz w:w="12240" w:h="15840"/>
       <w:pgMar w:top="1440" w:right="1440" w:bottom="1440" w:left="1440" w:header="720" w:footer="720" w:gutter="0"/>
       <w:cols w:space="720"/>
@@ -739,7 +723,7 @@
 </file>
 
 <file path=word/endnotes.xml><?xml version="1.0" encoding="utf-8"?>
-<w:endnotes xmlns:wpc="http://schemas.microsoft.com/office/word/2010/wordprocessingCanvas" xmlns:cx="http://schemas.microsoft.com/office/drawing/2014/chartex" xmlns:cx1="http://schemas.microsoft.com/office/drawing/2015/9/8/chartex" xmlns:cx2="http://schemas.microsoft.com/office/drawing/2015/10/21/chartex" xmlns:cx3="http://schemas.microsoft.com/office/drawing/2016/5/9/chartex" xmlns:cx4="http://schemas.microsoft.com/office/drawing/2016/5/10/chartex" xmlns:cx5="http://schemas.microsoft.com/office/drawing/2016/5/11/chartex" xmlns:cx6="http://schemas.microsoft.com/office/drawing/2016/5/12/chartex" xmlns:cx7="http://schemas.microsoft.com/office/drawing/2016/5/13/chartex" xmlns:cx8="http://schemas.microsoft.com/office/drawing/2016/5/14/chartex" xmlns:mc="http://schemas.openxmlformats.org/markup-compatibility/2006" xmlns:aink="http://schemas.microsoft.com/office/drawing/2016/ink" xmlns:am3d="http://schemas.microsoft.com/office/drawing/2017/model3d" xmlns:o="urn:schemas-microsoft-com:office:office" xmlns:r="http://schemas.openxmlformats.org/officeDocument/2006/relationships" xmlns:m="http://schemas.openxmlformats.org/officeDocument/2006/math" xmlns:v="urn:schemas-microsoft-com:vml" xmlns:wp14="http://schemas.microsoft.com/office/word/2010/wordprocessingDrawing" xmlns:wp="http://schemas.openxmlformats.org/drawingml/2006/wordprocessingDrawing" xmlns:w10="urn:schemas-microsoft-com:office:word" xmlns:w="http://schemas.openxmlformats.org/wordprocessingml/2006/main" xmlns:w14="http://schemas.microsoft.com/office/word/2010/wordml" xmlns:w15="http://schemas.microsoft.com/office/word/2012/wordml" xmlns:w16cex="http://schemas.microsoft.com/office/word/2018/wordml/cex" xmlns:w16cid="http://schemas.microsoft.com/office/word/2016/wordml/cid" xmlns:w16="http://schemas.microsoft.com/office/word/2018/wordml" xmlns:w16se="http://schemas.microsoft.com/office/word/2015/wordml/symex" xmlns:wpg="http://schemas.microsoft.com/office/word/2010/wordprocessingGroup" xmlns:wpi="http://schemas.microsoft.com/office/word/2010/wordprocessingInk" xmlns:wne="http://schemas.microsoft.com/office/word/2006/wordml" xmlns:wps="http://schemas.microsoft.com/office/word/2010/wordprocessingShape" mc:Ignorable="w14 w15 w16se w16cid w16 w16cex wp14">
+<w:endnotes xmlns:wpc="http://schemas.microsoft.com/office/word/2010/wordprocessingCanvas" xmlns:cx="http://schemas.microsoft.com/office/drawing/2014/chartex" xmlns:cx1="http://schemas.microsoft.com/office/drawing/2015/9/8/chartex" xmlns:cx2="http://schemas.microsoft.com/office/drawing/2015/10/21/chartex" xmlns:cx3="http://schemas.microsoft.com/office/drawing/2016/5/9/chartex" xmlns:cx4="http://schemas.microsoft.com/office/drawing/2016/5/10/chartex" xmlns:cx5="http://schemas.microsoft.com/office/drawing/2016/5/11/chartex" xmlns:cx6="http://schemas.microsoft.com/office/drawing/2016/5/12/chartex" xmlns:cx7="http://schemas.microsoft.com/office/drawing/2016/5/13/chartex" xmlns:cx8="http://schemas.microsoft.com/office/drawing/2016/5/14/chartex" xmlns:mc="http://schemas.openxmlformats.org/markup-compatibility/2006" xmlns:aink="http://schemas.microsoft.com/office/drawing/2016/ink" xmlns:am3d="http://schemas.microsoft.com/office/drawing/2017/model3d" xmlns:o="urn:schemas-microsoft-com:office:office" xmlns:r="http://schemas.openxmlformats.org/officeDocument/2006/relationships" xmlns:m="http://schemas.openxmlformats.org/officeDocument/2006/math" xmlns:v="urn:schemas-microsoft-com:vml" xmlns:wp14="http://schemas.microsoft.com/office/word/2010/wordprocessingDrawing" xmlns:wp="http://schemas.openxmlformats.org/drawingml/2006/wordprocessingDrawing" xmlns:w10="urn:schemas-microsoft-com:office:word" xmlns:w="http://schemas.openxmlformats.org/wordprocessingml/2006/main" xmlns:w14="http://schemas.microsoft.com/office/word/2010/wordml" xmlns:w15="http://schemas.microsoft.com/office/word/2012/wordml" xmlns:w16cex="http://schemas.microsoft.com/office/word/2018/wordml/cex" xmlns:w16cid="http://schemas.microsoft.com/office/word/2016/wordml/cid" xmlns:w16="http://schemas.microsoft.com/office/word/2018/wordml" xmlns:w16sdtdh="http://schemas.microsoft.com/office/word/2020/wordml/sdtdatahash" xmlns:w16se="http://schemas.microsoft.com/office/word/2015/wordml/symex" xmlns:wpg="http://schemas.microsoft.com/office/word/2010/wordprocessingGroup" xmlns:wpi="http://schemas.microsoft.com/office/word/2010/wordprocessingInk" xmlns:wne="http://schemas.microsoft.com/office/word/2006/wordml" xmlns:wps="http://schemas.microsoft.com/office/word/2010/wordprocessingShape" mc:Ignorable="w14 w15 w16se w16cid w16 w16cex w16sdtdh wp14">
   <w:endnote w:type="separator" w:id="-1">
     <w:p>
       <w:pPr>
@@ -764,7 +748,27 @@
 </file>
 
 <file path=word/footer1.xml><?xml version="1.0" encoding="utf-8"?>
-<w:ftr xmlns:wpc="http://schemas.microsoft.com/office/word/2010/wordprocessingCanvas" xmlns:cx="http://schemas.microsoft.com/office/drawing/2014/chartex" xmlns:cx1="http://schemas.microsoft.com/office/drawing/2015/9/8/chartex" xmlns:cx2="http://schemas.microsoft.com/office/drawing/2015/10/21/chartex" xmlns:cx3="http://schemas.microsoft.com/office/drawing/2016/5/9/chartex" xmlns:cx4="http://schemas.microsoft.com/office/drawing/2016/5/10/chartex" xmlns:cx5="http://schemas.microsoft.com/office/drawing/2016/5/11/chartex" xmlns:cx6="http://schemas.microsoft.com/office/drawing/2016/5/12/chartex" xmlns:cx7="http://schemas.microsoft.com/office/drawing/2016/5/13/chartex" xmlns:cx8="http://schemas.microsoft.com/office/drawing/2016/5/14/chartex" xmlns:mc="http://schemas.openxmlformats.org/markup-compatibility/2006" xmlns:aink="http://schemas.microsoft.com/office/drawing/2016/ink" xmlns:am3d="http://schemas.microsoft.com/office/drawing/2017/model3d" xmlns:o="urn:schemas-microsoft-com:office:office" xmlns:r="http://schemas.openxmlformats.org/officeDocument/2006/relationships" xmlns:m="http://schemas.openxmlformats.org/officeDocument/2006/math" xmlns:v="urn:schemas-microsoft-com:vml" xmlns:wp14="http://schemas.microsoft.com/office/word/2010/wordprocessingDrawing" xmlns:wp="http://schemas.openxmlformats.org/drawingml/2006/wordprocessingDrawing" xmlns:w10="urn:schemas-microsoft-com:office:word" xmlns:w="http://schemas.openxmlformats.org/wordprocessingml/2006/main" xmlns:w14="http://schemas.microsoft.com/office/word/2010/wordml" xmlns:w15="http://schemas.microsoft.com/office/word/2012/wordml" xmlns:w16cex="http://schemas.microsoft.com/office/word/2018/wordml/cex" xmlns:w16cid="http://schemas.microsoft.com/office/word/2016/wordml/cid" xmlns:w16="http://schemas.microsoft.com/office/word/2018/wordml" xmlns:w16se="http://schemas.microsoft.com/office/word/2015/wordml/symex" xmlns:wpg="http://schemas.microsoft.com/office/word/2010/wordprocessingGroup" xmlns:wpi="http://schemas.microsoft.com/office/word/2010/wordprocessingInk" xmlns:wne="http://schemas.microsoft.com/office/word/2006/wordml" xmlns:wps="http://schemas.microsoft.com/office/word/2010/wordprocessingShape" mc:Ignorable="w14 w15 w16se w16cid w16 w16cex wp14">
+<w:ftr xmlns:wpc="http://schemas.microsoft.com/office/word/2010/wordprocessingCanvas" xmlns:cx="http://schemas.microsoft.com/office/drawing/2014/chartex" xmlns:cx1="http://schemas.microsoft.com/office/drawing/2015/9/8/chartex" xmlns:cx2="http://schemas.microsoft.com/office/drawing/2015/10/21/chartex" xmlns:cx3="http://schemas.microsoft.com/office/drawing/2016/5/9/chartex" xmlns:cx4="http://schemas.microsoft.com/office/drawing/2016/5/10/chartex" xmlns:cx5="http://schemas.microsoft.com/office/drawing/2016/5/11/chartex" xmlns:cx6="http://schemas.microsoft.com/office/drawing/2016/5/12/chartex" xmlns:cx7="http://schemas.microsoft.com/office/drawing/2016/5/13/chartex" xmlns:cx8="http://schemas.microsoft.com/office/drawing/2016/5/14/chartex" xmlns:mc="http://schemas.openxmlformats.org/markup-compatibility/2006" xmlns:aink="http://schemas.microsoft.com/office/drawing/2016/ink" xmlns:am3d="http://schemas.microsoft.com/office/drawing/2017/model3d" xmlns:o="urn:schemas-microsoft-com:office:office" xmlns:r="http://schemas.openxmlformats.org/officeDocument/2006/relationships" xmlns:m="http://schemas.openxmlformats.org/officeDocument/2006/math" xmlns:v="urn:schemas-microsoft-com:vml" xmlns:wp14="http://schemas.microsoft.com/office/word/2010/wordprocessingDrawing" xmlns:wp="http://schemas.openxmlformats.org/drawingml/2006/wordprocessingDrawing" xmlns:w10="urn:schemas-microsoft-com:office:word" xmlns:w="http://schemas.openxmlformats.org/wordprocessingml/2006/main" xmlns:w14="http://schemas.microsoft.com/office/word/2010/wordml" xmlns:w15="http://schemas.microsoft.com/office/word/2012/wordml" xmlns:w16cex="http://schemas.microsoft.com/office/word/2018/wordml/cex" xmlns:w16cid="http://schemas.microsoft.com/office/word/2016/wordml/cid" xmlns:w16="http://schemas.microsoft.com/office/word/2018/wordml" xmlns:w16sdtdh="http://schemas.microsoft.com/office/word/2020/wordml/sdtdatahash" xmlns:w16se="http://schemas.microsoft.com/office/word/2015/wordml/symex" xmlns:wpg="http://schemas.microsoft.com/office/word/2010/wordprocessingGroup" xmlns:wpi="http://schemas.microsoft.com/office/word/2010/wordprocessingInk" xmlns:wne="http://schemas.microsoft.com/office/word/2006/wordml" xmlns:wps="http://schemas.microsoft.com/office/word/2010/wordprocessingShape" mc:Ignorable="w14 w15 w16se w16cid w16 w16cex w16sdtdh wp14">
+  <w:p>
+    <w:pPr>
+      <w:pStyle w:val="Footer"/>
+    </w:pPr>
+  </w:p>
+</w:ftr>
+</file>
+
+<file path=word/footer2.xml><?xml version="1.0" encoding="utf-8"?>
+<w:ftr xmlns:wpc="http://schemas.microsoft.com/office/word/2010/wordprocessingCanvas" xmlns:cx="http://schemas.microsoft.com/office/drawing/2014/chartex" xmlns:cx1="http://schemas.microsoft.com/office/drawing/2015/9/8/chartex" xmlns:cx2="http://schemas.microsoft.com/office/drawing/2015/10/21/chartex" xmlns:cx3="http://schemas.microsoft.com/office/drawing/2016/5/9/chartex" xmlns:cx4="http://schemas.microsoft.com/office/drawing/2016/5/10/chartex" xmlns:cx5="http://schemas.microsoft.com/office/drawing/2016/5/11/chartex" xmlns:cx6="http://schemas.microsoft.com/office/drawing/2016/5/12/chartex" xmlns:cx7="http://schemas.microsoft.com/office/drawing/2016/5/13/chartex" xmlns:cx8="http://schemas.microsoft.com/office/drawing/2016/5/14/chartex" xmlns:mc="http://schemas.openxmlformats.org/markup-compatibility/2006" xmlns:aink="http://schemas.microsoft.com/office/drawing/2016/ink" xmlns:am3d="http://schemas.microsoft.com/office/drawing/2017/model3d" xmlns:o="urn:schemas-microsoft-com:office:office" xmlns:r="http://schemas.openxmlformats.org/officeDocument/2006/relationships" xmlns:m="http://schemas.openxmlformats.org/officeDocument/2006/math" xmlns:v="urn:schemas-microsoft-com:vml" xmlns:wp14="http://schemas.microsoft.com/office/word/2010/wordprocessingDrawing" xmlns:wp="http://schemas.openxmlformats.org/drawingml/2006/wordprocessingDrawing" xmlns:w10="urn:schemas-microsoft-com:office:word" xmlns:w="http://schemas.openxmlformats.org/wordprocessingml/2006/main" xmlns:w14="http://schemas.microsoft.com/office/word/2010/wordml" xmlns:w15="http://schemas.microsoft.com/office/word/2012/wordml" xmlns:w16cex="http://schemas.microsoft.com/office/word/2018/wordml/cex" xmlns:w16cid="http://schemas.microsoft.com/office/word/2016/wordml/cid" xmlns:w16="http://schemas.microsoft.com/office/word/2018/wordml" xmlns:w16sdtdh="http://schemas.microsoft.com/office/word/2020/wordml/sdtdatahash" xmlns:w16se="http://schemas.microsoft.com/office/word/2015/wordml/symex" xmlns:wpg="http://schemas.microsoft.com/office/word/2010/wordprocessingGroup" xmlns:wpi="http://schemas.microsoft.com/office/word/2010/wordprocessingInk" xmlns:wne="http://schemas.microsoft.com/office/word/2006/wordml" xmlns:wps="http://schemas.microsoft.com/office/word/2010/wordprocessingShape" mc:Ignorable="w14 w15 w16se w16cid w16 w16cex w16sdtdh wp14">
+  <w:p>
+    <w:pPr>
+      <w:pStyle w:val="Footer"/>
+    </w:pPr>
+  </w:p>
+</w:ftr>
+</file>
+
+<file path=word/footer3.xml><?xml version="1.0" encoding="utf-8"?>
+<w:ftr xmlns:wpc="http://schemas.microsoft.com/office/word/2010/wordprocessingCanvas" xmlns:cx="http://schemas.microsoft.com/office/drawing/2014/chartex" xmlns:cx1="http://schemas.microsoft.com/office/drawing/2015/9/8/chartex" xmlns:cx2="http://schemas.microsoft.com/office/drawing/2015/10/21/chartex" xmlns:cx3="http://schemas.microsoft.com/office/drawing/2016/5/9/chartex" xmlns:cx4="http://schemas.microsoft.com/office/drawing/2016/5/10/chartex" xmlns:cx5="http://schemas.microsoft.com/office/drawing/2016/5/11/chartex" xmlns:cx6="http://schemas.microsoft.com/office/drawing/2016/5/12/chartex" xmlns:cx7="http://schemas.microsoft.com/office/drawing/2016/5/13/chartex" xmlns:cx8="http://schemas.microsoft.com/office/drawing/2016/5/14/chartex" xmlns:mc="http://schemas.openxmlformats.org/markup-compatibility/2006" xmlns:aink="http://schemas.microsoft.com/office/drawing/2016/ink" xmlns:am3d="http://schemas.microsoft.com/office/drawing/2017/model3d" xmlns:o="urn:schemas-microsoft-com:office:office" xmlns:r="http://schemas.openxmlformats.org/officeDocument/2006/relationships" xmlns:m="http://schemas.openxmlformats.org/officeDocument/2006/math" xmlns:v="urn:schemas-microsoft-com:vml" xmlns:wp14="http://schemas.microsoft.com/office/word/2010/wordprocessingDrawing" xmlns:wp="http://schemas.openxmlformats.org/drawingml/2006/wordprocessingDrawing" xmlns:w10="urn:schemas-microsoft-com:office:word" xmlns:w="http://schemas.openxmlformats.org/wordprocessingml/2006/main" xmlns:w14="http://schemas.microsoft.com/office/word/2010/wordml" xmlns:w15="http://schemas.microsoft.com/office/word/2012/wordml" xmlns:w16cex="http://schemas.microsoft.com/office/word/2018/wordml/cex" xmlns:w16cid="http://schemas.microsoft.com/office/word/2016/wordml/cid" xmlns:w16="http://schemas.microsoft.com/office/word/2018/wordml" xmlns:w16sdtdh="http://schemas.microsoft.com/office/word/2020/wordml/sdtdatahash" xmlns:w16se="http://schemas.microsoft.com/office/word/2015/wordml/symex" xmlns:wpg="http://schemas.microsoft.com/office/word/2010/wordprocessingGroup" xmlns:wpi="http://schemas.microsoft.com/office/word/2010/wordprocessingInk" xmlns:wne="http://schemas.microsoft.com/office/word/2006/wordml" xmlns:wps="http://schemas.microsoft.com/office/word/2010/wordprocessingShape" mc:Ignorable="w14 w15 w16se w16cid w16 w16cex w16sdtdh wp14">
   <w:p>
     <w:pPr>
       <w:pStyle w:val="Footer"/>
@@ -774,7 +778,7 @@
 </file>
 
 <file path=word/footnotes.xml><?xml version="1.0" encoding="utf-8"?>
-<w:footnotes xmlns:wpc="http://schemas.microsoft.com/office/word/2010/wordprocessingCanvas" xmlns:cx="http://schemas.microsoft.com/office/drawing/2014/chartex" xmlns:cx1="http://schemas.microsoft.com/office/drawing/2015/9/8/chartex" xmlns:cx2="http://schemas.microsoft.com/office/drawing/2015/10/21/chartex" xmlns:cx3="http://schemas.microsoft.com/office/drawing/2016/5/9/chartex" xmlns:cx4="http://schemas.microsoft.com/office/drawing/2016/5/10/chartex" xmlns:cx5="http://schemas.microsoft.com/office/drawing/2016/5/11/chartex" xmlns:cx6="http://schemas.microsoft.com/office/drawing/2016/5/12/chartex" xmlns:cx7="http://schemas.microsoft.com/office/drawing/2016/5/13/chartex" xmlns:cx8="http://schemas.microsoft.com/office/drawing/2016/5/14/chartex" xmlns:mc="http://schemas.openxmlformats.org/markup-compatibility/2006" xmlns:aink="http://schemas.microsoft.com/office/drawing/2016/ink" xmlns:am3d="http://schemas.microsoft.com/office/drawing/2017/model3d" xmlns:o="urn:schemas-microsoft-com:office:office" xmlns:r="http://schemas.openxmlformats.org/officeDocument/2006/relationships" xmlns:m="http://schemas.openxmlformats.org/officeDocument/2006/math" xmlns:v="urn:schemas-microsoft-com:vml" xmlns:wp14="http://schemas.microsoft.com/office/word/2010/wordprocessingDrawing" xmlns:wp="http://schemas.openxmlformats.org/drawingml/2006/wordprocessingDrawing" xmlns:w10="urn:schemas-microsoft-com:office:word" xmlns:w="http://schemas.openxmlformats.org/wordprocessingml/2006/main" xmlns:w14="http://schemas.microsoft.com/office/word/2010/wordml" xmlns:w15="http://schemas.microsoft.com/office/word/2012/wordml" xmlns:w16cex="http://schemas.microsoft.com/office/word/2018/wordml/cex" xmlns:w16cid="http://schemas.microsoft.com/office/word/2016/wordml/cid" xmlns:w16="http://schemas.microsoft.com/office/word/2018/wordml" xmlns:w16se="http://schemas.microsoft.com/office/word/2015/wordml/symex" xmlns:wpg="http://schemas.microsoft.com/office/word/2010/wordprocessingGroup" xmlns:wpi="http://schemas.microsoft.com/office/word/2010/wordprocessingInk" xmlns:wne="http://schemas.microsoft.com/office/word/2006/wordml" xmlns:wps="http://schemas.microsoft.com/office/word/2010/wordprocessingShape" mc:Ignorable="w14 w15 w16se w16cid w16 w16cex wp14">
+<w:footnotes xmlns:wpc="http://schemas.microsoft.com/office/word/2010/wordprocessingCanvas" xmlns:cx="http://schemas.microsoft.com/office/drawing/2014/chartex" xmlns:cx1="http://schemas.microsoft.com/office/drawing/2015/9/8/chartex" xmlns:cx2="http://schemas.microsoft.com/office/drawing/2015/10/21/chartex" xmlns:cx3="http://schemas.microsoft.com/office/drawing/2016/5/9/chartex" xmlns:cx4="http://schemas.microsoft.com/office/drawing/2016/5/10/chartex" xmlns:cx5="http://schemas.microsoft.com/office/drawing/2016/5/11/chartex" xmlns:cx6="http://schemas.microsoft.com/office/drawing/2016/5/12/chartex" xmlns:cx7="http://schemas.microsoft.com/office/drawing/2016/5/13/chartex" xmlns:cx8="http://schemas.microsoft.com/office/drawing/2016/5/14/chartex" xmlns:mc="http://schemas.openxmlformats.org/markup-compatibility/2006" xmlns:aink="http://schemas.microsoft.com/office/drawing/2016/ink" xmlns:am3d="http://schemas.microsoft.com/office/drawing/2017/model3d" xmlns:o="urn:schemas-microsoft-com:office:office" xmlns:r="http://schemas.openxmlformats.org/officeDocument/2006/relationships" xmlns:m="http://schemas.openxmlformats.org/officeDocument/2006/math" xmlns:v="urn:schemas-microsoft-com:vml" xmlns:wp14="http://schemas.microsoft.com/office/word/2010/wordprocessingDrawing" xmlns:wp="http://schemas.openxmlformats.org/drawingml/2006/wordprocessingDrawing" xmlns:w10="urn:schemas-microsoft-com:office:word" xmlns:w="http://schemas.openxmlformats.org/wordprocessingml/2006/main" xmlns:w14="http://schemas.microsoft.com/office/word/2010/wordml" xmlns:w15="http://schemas.microsoft.com/office/word/2012/wordml" xmlns:w16cex="http://schemas.microsoft.com/office/word/2018/wordml/cex" xmlns:w16cid="http://schemas.microsoft.com/office/word/2016/wordml/cid" xmlns:w16="http://schemas.microsoft.com/office/word/2018/wordml" xmlns:w16sdtdh="http://schemas.microsoft.com/office/word/2020/wordml/sdtdatahash" xmlns:w16se="http://schemas.microsoft.com/office/word/2015/wordml/symex" xmlns:wpg="http://schemas.microsoft.com/office/word/2010/wordprocessingGroup" xmlns:wpi="http://schemas.microsoft.com/office/word/2010/wordprocessingInk" xmlns:wne="http://schemas.microsoft.com/office/word/2006/wordml" xmlns:wps="http://schemas.microsoft.com/office/word/2010/wordprocessingShape" mc:Ignorable="w14 w15 w16se w16cid w16 w16cex w16sdtdh wp14">
   <w:footnote w:type="separator" w:id="-1">
     <w:p>
       <w:pPr>
@@ -799,11 +803,43 @@
 </file>
 
 <file path=word/header1.xml><?xml version="1.0" encoding="utf-8"?>
-<w:hdr xmlns:wpc="http://schemas.microsoft.com/office/word/2010/wordprocessingCanvas" xmlns:cx="http://schemas.microsoft.com/office/drawing/2014/chartex" xmlns:cx1="http://schemas.microsoft.com/office/drawing/2015/9/8/chartex" xmlns:cx2="http://schemas.microsoft.com/office/drawing/2015/10/21/chartex" xmlns:cx3="http://schemas.microsoft.com/office/drawing/2016/5/9/chartex" xmlns:cx4="http://schemas.microsoft.com/office/drawing/2016/5/10/chartex" xmlns:cx5="http://schemas.microsoft.com/office/drawing/2016/5/11/chartex" xmlns:cx6="http://schemas.microsoft.com/office/drawing/2016/5/12/chartex" xmlns:cx7="http://schemas.microsoft.com/office/drawing/2016/5/13/chartex" xmlns:cx8="http://schemas.microsoft.com/office/drawing/2016/5/14/chartex" xmlns:mc="http://schemas.openxmlformats.org/markup-compatibility/2006" xmlns:aink="http://schemas.microsoft.com/office/drawing/2016/ink" xmlns:am3d="http://schemas.microsoft.com/office/drawing/2017/model3d" xmlns:o="urn:schemas-microsoft-com:office:office" xmlns:r="http://schemas.openxmlformats.org/officeDocument/2006/relationships" xmlns:m="http://schemas.openxmlformats.org/officeDocument/2006/math" xmlns:v="urn:schemas-microsoft-com:vml" xmlns:wp14="http://schemas.microsoft.com/office/word/2010/wordprocessingDrawing" xmlns:wp="http://schemas.openxmlformats.org/drawingml/2006/wordprocessingDrawing" xmlns:w10="urn:schemas-microsoft-com:office:word" xmlns:w="http://schemas.openxmlformats.org/wordprocessingml/2006/main" xmlns:w14="http://schemas.microsoft.com/office/word/2010/wordml" xmlns:w15="http://schemas.microsoft.com/office/word/2012/wordml" xmlns:w16cex="http://schemas.microsoft.com/office/word/2018/wordml/cex" xmlns:w16cid="http://schemas.microsoft.com/office/word/2016/wordml/cid" xmlns:w16="http://schemas.microsoft.com/office/word/2018/wordml" xmlns:w16se="http://schemas.microsoft.com/office/word/2015/wordml/symex" xmlns:wpg="http://schemas.microsoft.com/office/word/2010/wordprocessingGroup" xmlns:wpi="http://schemas.microsoft.com/office/word/2010/wordprocessingInk" xmlns:wne="http://schemas.microsoft.com/office/word/2006/wordml" xmlns:wps="http://schemas.microsoft.com/office/word/2010/wordprocessingShape" mc:Ignorable="w14 w15 w16se w16cid w16 w16cex wp14">
+<w:hdr xmlns:wpc="http://schemas.microsoft.com/office/word/2010/wordprocessingCanvas" xmlns:cx="http://schemas.microsoft.com/office/drawing/2014/chartex" xmlns:cx1="http://schemas.microsoft.com/office/drawing/2015/9/8/chartex" xmlns:cx2="http://schemas.microsoft.com/office/drawing/2015/10/21/chartex" xmlns:cx3="http://schemas.microsoft.com/office/drawing/2016/5/9/chartex" xmlns:cx4="http://schemas.microsoft.com/office/drawing/2016/5/10/chartex" xmlns:cx5="http://schemas.microsoft.com/office/drawing/2016/5/11/chartex" xmlns:cx6="http://schemas.microsoft.com/office/drawing/2016/5/12/chartex" xmlns:cx7="http://schemas.microsoft.com/office/drawing/2016/5/13/chartex" xmlns:cx8="http://schemas.microsoft.com/office/drawing/2016/5/14/chartex" xmlns:mc="http://schemas.openxmlformats.org/markup-compatibility/2006" xmlns:aink="http://schemas.microsoft.com/office/drawing/2016/ink" xmlns:am3d="http://schemas.microsoft.com/office/drawing/2017/model3d" xmlns:o="urn:schemas-microsoft-com:office:office" xmlns:r="http://schemas.openxmlformats.org/officeDocument/2006/relationships" xmlns:m="http://schemas.openxmlformats.org/officeDocument/2006/math" xmlns:v="urn:schemas-microsoft-com:vml" xmlns:wp14="http://schemas.microsoft.com/office/word/2010/wordprocessingDrawing" xmlns:wp="http://schemas.openxmlformats.org/drawingml/2006/wordprocessingDrawing" xmlns:w10="urn:schemas-microsoft-com:office:word" xmlns:w="http://schemas.openxmlformats.org/wordprocessingml/2006/main" xmlns:w14="http://schemas.microsoft.com/office/word/2010/wordml" xmlns:w15="http://schemas.microsoft.com/office/word/2012/wordml" xmlns:w16cex="http://schemas.microsoft.com/office/word/2018/wordml/cex" xmlns:w16cid="http://schemas.microsoft.com/office/word/2016/wordml/cid" xmlns:w16="http://schemas.microsoft.com/office/word/2018/wordml" xmlns:w16sdtdh="http://schemas.microsoft.com/office/word/2020/wordml/sdtdatahash" xmlns:w16se="http://schemas.microsoft.com/office/word/2015/wordml/symex" xmlns:wpg="http://schemas.microsoft.com/office/word/2010/wordprocessingGroup" xmlns:wpi="http://schemas.microsoft.com/office/word/2010/wordprocessingInk" xmlns:wne="http://schemas.microsoft.com/office/word/2006/wordml" xmlns:wps="http://schemas.microsoft.com/office/word/2010/wordprocessingShape" mc:Ignorable="w14 w15 w16se w16cid w16 w16cex w16sdtdh wp14">
   <w:p>
     <w:pPr>
       <w:pStyle w:val="Header"/>
     </w:pPr>
+  </w:p>
+</w:hdr>
+</file>
+
+<file path=word/header2.xml><?xml version="1.0" encoding="utf-8"?>
+<w:hdr xmlns:wpc="http://schemas.microsoft.com/office/word/2010/wordprocessingCanvas" xmlns:cx="http://schemas.microsoft.com/office/drawing/2014/chartex" xmlns:cx1="http://schemas.microsoft.com/office/drawing/2015/9/8/chartex" xmlns:cx2="http://schemas.microsoft.com/office/drawing/2015/10/21/chartex" xmlns:cx3="http://schemas.microsoft.com/office/drawing/2016/5/9/chartex" xmlns:cx4="http://schemas.microsoft.com/office/drawing/2016/5/10/chartex" xmlns:cx5="http://schemas.microsoft.com/office/drawing/2016/5/11/chartex" xmlns:cx6="http://schemas.microsoft.com/office/drawing/2016/5/12/chartex" xmlns:cx7="http://schemas.microsoft.com/office/drawing/2016/5/13/chartex" xmlns:cx8="http://schemas.microsoft.com/office/drawing/2016/5/14/chartex" xmlns:mc="http://schemas.openxmlformats.org/markup-compatibility/2006" xmlns:aink="http://schemas.microsoft.com/office/drawing/2016/ink" xmlns:am3d="http://schemas.microsoft.com/office/drawing/2017/model3d" xmlns:o="urn:schemas-microsoft-com:office:office" xmlns:r="http://schemas.openxmlformats.org/officeDocument/2006/relationships" xmlns:m="http://schemas.openxmlformats.org/officeDocument/2006/math" xmlns:v="urn:schemas-microsoft-com:vml" xmlns:wp14="http://schemas.microsoft.com/office/word/2010/wordprocessingDrawing" xmlns:wp="http://schemas.openxmlformats.org/drawingml/2006/wordprocessingDrawing" xmlns:w10="urn:schemas-microsoft-com:office:word" xmlns:w="http://schemas.openxmlformats.org/wordprocessingml/2006/main" xmlns:w14="http://schemas.microsoft.com/office/word/2010/wordml" xmlns:w15="http://schemas.microsoft.com/office/word/2012/wordml" xmlns:w16cex="http://schemas.microsoft.com/office/word/2018/wordml/cex" xmlns:w16cid="http://schemas.microsoft.com/office/word/2016/wordml/cid" xmlns:w16="http://schemas.microsoft.com/office/word/2018/wordml" xmlns:w16sdtdh="http://schemas.microsoft.com/office/word/2020/wordml/sdtdatahash" xmlns:w16se="http://schemas.microsoft.com/office/word/2015/wordml/symex" xmlns:wpg="http://schemas.microsoft.com/office/word/2010/wordprocessingGroup" xmlns:wpi="http://schemas.microsoft.com/office/word/2010/wordprocessingInk" xmlns:wne="http://schemas.microsoft.com/office/word/2006/wordml" xmlns:wps="http://schemas.microsoft.com/office/word/2010/wordprocessingShape" mc:Ignorable="w14 w15 w16se w16cid w16 w16cex w16sdtdh wp14">
+  <w:p>
+    <w:pPr>
+      <w:pStyle w:val="Header"/>
+    </w:pPr>
+    <w:r>
+      <w:t>Renee Dubuc</w:t>
+    </w:r>
+  </w:p>
+  <w:p>
+    <w:pPr>
+      <w:pStyle w:val="Header"/>
+    </w:pPr>
+    <w:r>
+      <w:t>15 February 2022</w:t>
+    </w:r>
+  </w:p>
+  <w:p>
+    <w:pPr>
+      <w:pStyle w:val="Header"/>
+    </w:pPr>
+    <w:r>
+      <w:rPr>
+        <w:highlight w:val="yellow"/>
+      </w:rPr>
+      <w:t>Permission from Jaiden Esprit to submit late</w:t>
+    </w:r>
     <w:r>
       <w:rPr>
         <w:rFonts w:ascii="Arial Black" w:eastAsia="Times New Roman" w:hAnsi="Arial Black" w:cs="Times New Roman"/>
@@ -869,8 +905,18 @@
 </w:hdr>
 </file>
 
+<file path=word/header3.xml><?xml version="1.0" encoding="utf-8"?>
+<w:hdr xmlns:wpc="http://schemas.microsoft.com/office/word/2010/wordprocessingCanvas" xmlns:cx="http://schemas.microsoft.com/office/drawing/2014/chartex" xmlns:cx1="http://schemas.microsoft.com/office/drawing/2015/9/8/chartex" xmlns:cx2="http://schemas.microsoft.com/office/drawing/2015/10/21/chartex" xmlns:cx3="http://schemas.microsoft.com/office/drawing/2016/5/9/chartex" xmlns:cx4="http://schemas.microsoft.com/office/drawing/2016/5/10/chartex" xmlns:cx5="http://schemas.microsoft.com/office/drawing/2016/5/11/chartex" xmlns:cx6="http://schemas.microsoft.com/office/drawing/2016/5/12/chartex" xmlns:cx7="http://schemas.microsoft.com/office/drawing/2016/5/13/chartex" xmlns:cx8="http://schemas.microsoft.com/office/drawing/2016/5/14/chartex" xmlns:mc="http://schemas.openxmlformats.org/markup-compatibility/2006" xmlns:aink="http://schemas.microsoft.com/office/drawing/2016/ink" xmlns:am3d="http://schemas.microsoft.com/office/drawing/2017/model3d" xmlns:o="urn:schemas-microsoft-com:office:office" xmlns:r="http://schemas.openxmlformats.org/officeDocument/2006/relationships" xmlns:m="http://schemas.openxmlformats.org/officeDocument/2006/math" xmlns:v="urn:schemas-microsoft-com:vml" xmlns:wp14="http://schemas.microsoft.com/office/word/2010/wordprocessingDrawing" xmlns:wp="http://schemas.openxmlformats.org/drawingml/2006/wordprocessingDrawing" xmlns:w10="urn:schemas-microsoft-com:office:word" xmlns:w="http://schemas.openxmlformats.org/wordprocessingml/2006/main" xmlns:w14="http://schemas.microsoft.com/office/word/2010/wordml" xmlns:w15="http://schemas.microsoft.com/office/word/2012/wordml" xmlns:w16cex="http://schemas.microsoft.com/office/word/2018/wordml/cex" xmlns:w16cid="http://schemas.microsoft.com/office/word/2016/wordml/cid" xmlns:w16="http://schemas.microsoft.com/office/word/2018/wordml" xmlns:w16sdtdh="http://schemas.microsoft.com/office/word/2020/wordml/sdtdatahash" xmlns:w16se="http://schemas.microsoft.com/office/word/2015/wordml/symex" xmlns:wpg="http://schemas.microsoft.com/office/word/2010/wordprocessingGroup" xmlns:wpi="http://schemas.microsoft.com/office/word/2010/wordprocessingInk" xmlns:wne="http://schemas.microsoft.com/office/word/2006/wordml" xmlns:wps="http://schemas.microsoft.com/office/word/2010/wordprocessingShape" mc:Ignorable="w14 w15 w16se w16cid w16 w16cex w16sdtdh wp14">
+  <w:p>
+    <w:pPr>
+      <w:pStyle w:val="Header"/>
+    </w:pPr>
+  </w:p>
+</w:hdr>
+</file>
+
 <file path=word/numbering.xml><?xml version="1.0" encoding="utf-8"?>
-<w:numbering xmlns:wpc="http://schemas.microsoft.com/office/word/2010/wordprocessingCanvas" xmlns:cx="http://schemas.microsoft.com/office/drawing/2014/chartex" xmlns:cx1="http://schemas.microsoft.com/office/drawing/2015/9/8/chartex" xmlns:cx2="http://schemas.microsoft.com/office/drawing/2015/10/21/chartex" xmlns:cx3="http://schemas.microsoft.com/office/drawing/2016/5/9/chartex" xmlns:cx4="http://schemas.microsoft.com/office/drawing/2016/5/10/chartex" xmlns:cx5="http://schemas.microsoft.com/office/drawing/2016/5/11/chartex" xmlns:cx6="http://schemas.microsoft.com/office/drawing/2016/5/12/chartex" xmlns:cx7="http://schemas.microsoft.com/office/drawing/2016/5/13/chartex" xmlns:cx8="http://schemas.microsoft.com/office/drawing/2016/5/14/chartex" xmlns:mc="http://schemas.openxmlformats.org/markup-compatibility/2006" xmlns:aink="http://schemas.microsoft.com/office/drawing/2016/ink" xmlns:am3d="http://schemas.microsoft.com/office/drawing/2017/model3d" xmlns:o="urn:schemas-microsoft-com:office:office" xmlns:r="http://schemas.openxmlformats.org/officeDocument/2006/relationships" xmlns:m="http://schemas.openxmlformats.org/officeDocument/2006/math" xmlns:v="urn:schemas-microsoft-com:vml" xmlns:wp14="http://schemas.microsoft.com/office/word/2010/wordprocessingDrawing" xmlns:wp="http://schemas.openxmlformats.org/drawingml/2006/wordprocessingDrawing" xmlns:w10="urn:schemas-microsoft-com:office:word" xmlns:w="http://schemas.openxmlformats.org/wordprocessingml/2006/main" xmlns:w14="http://schemas.microsoft.com/office/word/2010/wordml" xmlns:w15="http://schemas.microsoft.com/office/word/2012/wordml" xmlns:w16cex="http://schemas.microsoft.com/office/word/2018/wordml/cex" xmlns:w16cid="http://schemas.microsoft.com/office/word/2016/wordml/cid" xmlns:w16="http://schemas.microsoft.com/office/word/2018/wordml" xmlns:w16se="http://schemas.microsoft.com/office/word/2015/wordml/symex" xmlns:wpg="http://schemas.microsoft.com/office/word/2010/wordprocessingGroup" xmlns:wpi="http://schemas.microsoft.com/office/word/2010/wordprocessingInk" xmlns:wne="http://schemas.microsoft.com/office/word/2006/wordml" xmlns:wps="http://schemas.microsoft.com/office/word/2010/wordprocessingShape" mc:Ignorable="w14 w15 w16se w16cid w16 w16cex wp14">
+<w:numbering xmlns:wpc="http://schemas.microsoft.com/office/word/2010/wordprocessingCanvas" xmlns:cx="http://schemas.microsoft.com/office/drawing/2014/chartex" xmlns:cx1="http://schemas.microsoft.com/office/drawing/2015/9/8/chartex" xmlns:cx2="http://schemas.microsoft.com/office/drawing/2015/10/21/chartex" xmlns:cx3="http://schemas.microsoft.com/office/drawing/2016/5/9/chartex" xmlns:cx4="http://schemas.microsoft.com/office/drawing/2016/5/10/chartex" xmlns:cx5="http://schemas.microsoft.com/office/drawing/2016/5/11/chartex" xmlns:cx6="http://schemas.microsoft.com/office/drawing/2016/5/12/chartex" xmlns:cx7="http://schemas.microsoft.com/office/drawing/2016/5/13/chartex" xmlns:cx8="http://schemas.microsoft.com/office/drawing/2016/5/14/chartex" xmlns:mc="http://schemas.openxmlformats.org/markup-compatibility/2006" xmlns:aink="http://schemas.microsoft.com/office/drawing/2016/ink" xmlns:am3d="http://schemas.microsoft.com/office/drawing/2017/model3d" xmlns:o="urn:schemas-microsoft-com:office:office" xmlns:r="http://schemas.openxmlformats.org/officeDocument/2006/relationships" xmlns:m="http://schemas.openxmlformats.org/officeDocument/2006/math" xmlns:v="urn:schemas-microsoft-com:vml" xmlns:wp14="http://schemas.microsoft.com/office/word/2010/wordprocessingDrawing" xmlns:wp="http://schemas.openxmlformats.org/drawingml/2006/wordprocessingDrawing" xmlns:w10="urn:schemas-microsoft-com:office:word" xmlns:w="http://schemas.openxmlformats.org/wordprocessingml/2006/main" xmlns:w14="http://schemas.microsoft.com/office/word/2010/wordml" xmlns:w15="http://schemas.microsoft.com/office/word/2012/wordml" xmlns:w16cex="http://schemas.microsoft.com/office/word/2018/wordml/cex" xmlns:w16cid="http://schemas.microsoft.com/office/word/2016/wordml/cid" xmlns:w16="http://schemas.microsoft.com/office/word/2018/wordml" xmlns:w16sdtdh="http://schemas.microsoft.com/office/word/2020/wordml/sdtdatahash" xmlns:w16se="http://schemas.microsoft.com/office/word/2015/wordml/symex" xmlns:wpg="http://schemas.microsoft.com/office/word/2010/wordprocessingGroup" xmlns:wpi="http://schemas.microsoft.com/office/word/2010/wordprocessingInk" xmlns:wne="http://schemas.microsoft.com/office/word/2006/wordml" xmlns:wps="http://schemas.microsoft.com/office/word/2010/wordprocessingShape" mc:Ignorable="w14 w15 w16se w16cid w16 w16cex w16sdtdh wp14">
   <w:abstractNum w:abstractNumId="0" w15:restartNumberingAfterBreak="0">
     <w:nsid w:val="06727061"/>
     <w:multiLevelType w:val="hybridMultilevel"/>
@@ -1431,7 +1477,7 @@
 </file>
 
 <file path=word/styles.xml><?xml version="1.0" encoding="utf-8"?>
-<w:styles xmlns:mc="http://schemas.openxmlformats.org/markup-compatibility/2006" xmlns:r="http://schemas.openxmlformats.org/officeDocument/2006/relationships" xmlns:w="http://schemas.openxmlformats.org/wordprocessingml/2006/main" xmlns:w14="http://schemas.microsoft.com/office/word/2010/wordml" xmlns:w15="http://schemas.microsoft.com/office/word/2012/wordml" xmlns:w16cex="http://schemas.microsoft.com/office/word/2018/wordml/cex" xmlns:w16cid="http://schemas.microsoft.com/office/word/2016/wordml/cid" xmlns:w16="http://schemas.microsoft.com/office/word/2018/wordml" xmlns:w16se="http://schemas.microsoft.com/office/word/2015/wordml/symex" mc:Ignorable="w14 w15 w16se w16cid w16 w16cex">
+<w:styles xmlns:mc="http://schemas.openxmlformats.org/markup-compatibility/2006" xmlns:r="http://schemas.openxmlformats.org/officeDocument/2006/relationships" xmlns:w="http://schemas.openxmlformats.org/wordprocessingml/2006/main" xmlns:w14="http://schemas.microsoft.com/office/word/2010/wordml" xmlns:w15="http://schemas.microsoft.com/office/word/2012/wordml" xmlns:w16cex="http://schemas.microsoft.com/office/word/2018/wordml/cex" xmlns:w16cid="http://schemas.microsoft.com/office/word/2016/wordml/cid" xmlns:w16="http://schemas.microsoft.com/office/word/2018/wordml" xmlns:w16sdtdh="http://schemas.microsoft.com/office/word/2020/wordml/sdtdatahash" xmlns:w16se="http://schemas.microsoft.com/office/word/2015/wordml/symex" mc:Ignorable="w14 w15 w16se w16cid w16 w16cex w16sdtdh">
   <w:docDefaults>
     <w:rPrDefault>
       <w:rPr>

</xml_diff>

<commit_message>
Cleaned up code for submission and added screenshots to coding assignment doc
</commit_message>
<xml_diff>
--- a/week-2/hw/React-Week2_Coding-Assignment.docx
+++ b/week-2/hw/React-Week2_Coding-Assignment.docx
@@ -341,35 +341,41 @@
         </w:numPr>
         <w:rPr>
           <w:b/>
-          <w:szCs w:val="24"/>
-        </w:rPr>
-      </w:pPr>
-      <w:r>
-        <w:rPr>
+          <w:strike/>
+          <w:szCs w:val="24"/>
+        </w:rPr>
+      </w:pPr>
+      <w:r>
+        <w:rPr>
+          <w:strike/>
           <w:szCs w:val="24"/>
         </w:rPr>
         <w:t xml:space="preserve">Using what you’ve learned this week, create </w:t>
       </w:r>
       <w:r>
         <w:rPr>
+          <w:strike/>
           <w:szCs w:val="24"/>
         </w:rPr>
         <w:t>a page of an application</w:t>
       </w:r>
       <w:r>
         <w:rPr>
+          <w:strike/>
           <w:szCs w:val="24"/>
         </w:rPr>
         <w:t xml:space="preserve"> </w:t>
       </w:r>
       <w:r>
         <w:rPr>
+          <w:strike/>
           <w:szCs w:val="24"/>
         </w:rPr>
         <w:t xml:space="preserve">that enables users to vote and leave </w:t>
       </w:r>
       <w:r>
         <w:rPr>
+          <w:strike/>
           <w:szCs w:val="24"/>
         </w:rPr>
         <w:t>reviews on movies.</w:t>
@@ -403,18 +409,21 @@
         </w:numPr>
         <w:rPr>
           <w:b/>
+          <w:strike/>
           <w:szCs w:val="24"/>
         </w:rPr>
       </w:pPr>
       <w:proofErr w:type="spellStart"/>
       <w:r>
         <w:rPr>
+          <w:strike/>
           <w:szCs w:val="24"/>
         </w:rPr>
         <w:t>MovieLis</w:t>
       </w:r>
       <w:r>
         <w:rPr>
+          <w:strike/>
           <w:szCs w:val="24"/>
         </w:rPr>
         <w:t>t</w:t>
@@ -422,12 +431,14 @@
       <w:proofErr w:type="spellEnd"/>
       <w:r>
         <w:rPr>
+          <w:strike/>
           <w:szCs w:val="24"/>
         </w:rPr>
         <w:t xml:space="preserve"> </w:t>
       </w:r>
       <w:r>
         <w:rPr>
+          <w:strike/>
           <w:szCs w:val="24"/>
         </w:rPr>
         <w:t>– a container for all the Movie components and their data.</w:t>
@@ -442,56 +453,49 @@
         </w:numPr>
         <w:rPr>
           <w:b/>
-          <w:szCs w:val="24"/>
-        </w:rPr>
-      </w:pPr>
-      <w:r>
-        <w:rPr>
+          <w:strike/>
+          <w:szCs w:val="24"/>
+        </w:rPr>
+      </w:pPr>
+      <w:r>
+        <w:rPr>
+          <w:strike/>
           <w:szCs w:val="24"/>
         </w:rPr>
         <w:t>Movie</w:t>
       </w:r>
       <w:r>
         <w:rPr>
+          <w:strike/>
           <w:szCs w:val="24"/>
         </w:rPr>
         <w:t xml:space="preserve"> </w:t>
       </w:r>
       <w:r>
         <w:rPr>
+          <w:strike/>
           <w:szCs w:val="24"/>
         </w:rPr>
         <w:t>–</w:t>
       </w:r>
       <w:r>
         <w:rPr>
+          <w:strike/>
           <w:szCs w:val="24"/>
         </w:rPr>
         <w:t xml:space="preserve"> </w:t>
       </w:r>
       <w:r>
         <w:rPr>
-          <w:szCs w:val="24"/>
-        </w:rPr>
-        <w:t>a component that represents movie data (</w:t>
-      </w:r>
-      <w:proofErr w:type="gramStart"/>
-      <w:r>
-        <w:rPr>
-          <w:szCs w:val="24"/>
-        </w:rPr>
-        <w:t>i.e.</w:t>
-      </w:r>
-      <w:proofErr w:type="gramEnd"/>
-      <w:r>
-        <w:rPr>
-          <w:szCs w:val="24"/>
-        </w:rPr>
-        <w:t xml:space="preserve"> image, synopsis, rating, </w:t>
+          <w:strike/>
+          <w:szCs w:val="24"/>
+        </w:rPr>
+        <w:t xml:space="preserve">a component that represents movie data (i.e. image, synopsis, rating, </w:t>
       </w:r>
       <w:proofErr w:type="spellStart"/>
       <w:r>
         <w:rPr>
+          <w:strike/>
           <w:szCs w:val="24"/>
         </w:rPr>
         <w:t>etc</w:t>
@@ -499,6 +503,7 @@
       <w:proofErr w:type="spellEnd"/>
       <w:r>
         <w:rPr>
+          <w:strike/>
           <w:szCs w:val="24"/>
         </w:rPr>
         <w:t>…)</w:t>
@@ -540,6 +545,30 @@
         </w:rPr>
         <w:t xml:space="preserve"> rating component that allows users to rate something (movies in this case, but remember that components are reusable, so you could use it elsewhere!)</w:t>
       </w:r>
+      <w:r>
+        <w:rPr>
+          <w:szCs w:val="24"/>
+        </w:rPr>
+        <w:t xml:space="preserve"> -</w:t>
+      </w:r>
+      <w:r>
+        <w:rPr>
+          <w:szCs w:val="24"/>
+        </w:rPr>
+        <w:t>I d</w:t>
+      </w:r>
+      <w:r>
+        <w:rPr>
+          <w:szCs w:val="24"/>
+        </w:rPr>
+        <w:t>idn’t need this component</w:t>
+      </w:r>
+      <w:r>
+        <w:rPr>
+          <w:szCs w:val="24"/>
+        </w:rPr>
+        <w:t>, included stars in review form</w:t>
+      </w:r>
     </w:p>
     <w:p>
       <w:pPr>
@@ -550,12 +579,14 @@
         </w:numPr>
         <w:rPr>
           <w:b/>
+          <w:strike/>
           <w:szCs w:val="24"/>
         </w:rPr>
       </w:pPr>
       <w:proofErr w:type="spellStart"/>
       <w:r>
         <w:rPr>
+          <w:strike/>
           <w:szCs w:val="24"/>
         </w:rPr>
         <w:t>ReviewList</w:t>
@@ -563,6 +594,7 @@
       <w:proofErr w:type="spellEnd"/>
       <w:r>
         <w:rPr>
+          <w:strike/>
           <w:szCs w:val="24"/>
         </w:rPr>
         <w:t xml:space="preserve"> – a container inside of a Movie that houses Review components.</w:t>
@@ -577,11 +609,13 @@
         </w:numPr>
         <w:rPr>
           <w:b/>
-          <w:szCs w:val="24"/>
-        </w:rPr>
-      </w:pPr>
-      <w:r>
-        <w:rPr>
+          <w:strike/>
+          <w:szCs w:val="24"/>
+        </w:rPr>
+      </w:pPr>
+      <w:r>
+        <w:rPr>
+          <w:strike/>
           <w:szCs w:val="24"/>
         </w:rPr>
         <w:lastRenderedPageBreak/>
@@ -589,24 +623,28 @@
       </w:r>
       <w:r>
         <w:rPr>
+          <w:strike/>
           <w:szCs w:val="24"/>
         </w:rPr>
         <w:t xml:space="preserve"> </w:t>
       </w:r>
       <w:r>
         <w:rPr>
+          <w:strike/>
           <w:szCs w:val="24"/>
         </w:rPr>
         <w:t>–</w:t>
       </w:r>
       <w:r>
         <w:rPr>
+          <w:strike/>
           <w:szCs w:val="24"/>
         </w:rPr>
         <w:t xml:space="preserve"> </w:t>
       </w:r>
       <w:r>
         <w:rPr>
+          <w:strike/>
           <w:szCs w:val="24"/>
         </w:rPr>
         <w:t>A text review a user can leave on a movie.</w:t>
@@ -621,12 +659,14 @@
         </w:numPr>
         <w:rPr>
           <w:b/>
+          <w:strike/>
           <w:szCs w:val="24"/>
         </w:rPr>
       </w:pPr>
       <w:proofErr w:type="spellStart"/>
       <w:r>
         <w:rPr>
+          <w:strike/>
           <w:szCs w:val="24"/>
         </w:rPr>
         <w:t>ReviewForm</w:t>
@@ -634,12 +674,14 @@
       <w:proofErr w:type="spellEnd"/>
       <w:r>
         <w:rPr>
+          <w:strike/>
           <w:szCs w:val="24"/>
         </w:rPr>
         <w:t xml:space="preserve"> – a form at the bottom of a Movie component that allows users to leave reviews. When submitted, the review should be added to the movie. All this data can be </w:t>
       </w:r>
       <w:r>
         <w:rPr>
+          <w:strike/>
           <w:szCs w:val="24"/>
         </w:rPr>
         <w:t>stored in an array, no networking or database needed for this assignment.</w:t>
@@ -667,19 +709,791 @@
           <w:szCs w:val="24"/>
         </w:rPr>
       </w:pPr>
-    </w:p>
-    <w:p>
-      <w:pPr>
-        <w:rPr>
-          <w:b/>
-          <w:szCs w:val="24"/>
-        </w:rPr>
-      </w:pPr>
-      <w:r>
-        <w:rPr>
-          <w:b/>
-          <w:szCs w:val="24"/>
-        </w:rPr>
+      <w:r>
+        <w:rPr>
+          <w:b/>
+          <w:szCs w:val="24"/>
+        </w:rPr>
+        <w:t>Index.html</w:t>
+      </w:r>
+    </w:p>
+    <w:p>
+      <w:pPr>
+        <w:rPr>
+          <w:b/>
+          <w:szCs w:val="24"/>
+        </w:rPr>
+      </w:pPr>
+      <w:r>
+        <w:rPr>
+          <w:noProof/>
+        </w:rPr>
+        <w:drawing>
+          <wp:inline distT="0" distB="0" distL="0" distR="0" wp14:anchorId="46E8A56D" wp14:editId="61442834">
+            <wp:extent cx="5943600" cy="3319145"/>
+            <wp:effectExtent l="0" t="0" r="0" b="0"/>
+            <wp:docPr id="2" name="Picture 2" descr="Text&#10;&#10;Description automatically generated"/>
+            <wp:cNvGraphicFramePr>
+              <a:graphicFrameLocks xmlns:a="http://schemas.openxmlformats.org/drawingml/2006/main" noChangeAspect="1"/>
+            </wp:cNvGraphicFramePr>
+            <a:graphic xmlns:a="http://schemas.openxmlformats.org/drawingml/2006/main">
+              <a:graphicData uri="http://schemas.openxmlformats.org/drawingml/2006/picture">
+                <pic:pic xmlns:pic="http://schemas.openxmlformats.org/drawingml/2006/picture">
+                  <pic:nvPicPr>
+                    <pic:cNvPr id="2" name="Picture 2" descr="Text&#10;&#10;Description automatically generated"/>
+                    <pic:cNvPicPr/>
+                  </pic:nvPicPr>
+                  <pic:blipFill>
+                    <a:blip r:embed="rId7"/>
+                    <a:stretch>
+                      <a:fillRect/>
+                    </a:stretch>
+                  </pic:blipFill>
+                  <pic:spPr>
+                    <a:xfrm>
+                      <a:off x="0" y="0"/>
+                      <a:ext cx="5943600" cy="3319145"/>
+                    </a:xfrm>
+                    <a:prstGeom prst="rect">
+                      <a:avLst/>
+                    </a:prstGeom>
+                  </pic:spPr>
+                </pic:pic>
+              </a:graphicData>
+            </a:graphic>
+          </wp:inline>
+        </w:drawing>
+      </w:r>
+    </w:p>
+    <w:p>
+      <w:pPr>
+        <w:rPr>
+          <w:b/>
+          <w:szCs w:val="24"/>
+        </w:rPr>
+      </w:pPr>
+      <w:r>
+        <w:rPr>
+          <w:b/>
+          <w:szCs w:val="24"/>
+        </w:rPr>
+        <w:t>Index.js</w:t>
+      </w:r>
+    </w:p>
+    <w:p>
+      <w:pPr>
+        <w:rPr>
+          <w:b/>
+          <w:szCs w:val="24"/>
+        </w:rPr>
+      </w:pPr>
+      <w:r>
+        <w:rPr>
+          <w:noProof/>
+        </w:rPr>
+        <w:drawing>
+          <wp:inline distT="0" distB="0" distL="0" distR="0" wp14:anchorId="1AE09C50" wp14:editId="15EC6CB1">
+            <wp:extent cx="5943600" cy="1955165"/>
+            <wp:effectExtent l="0" t="0" r="0" b="6985"/>
+            <wp:docPr id="3" name="Picture 3" descr="Graphical user interface, text&#10;&#10;Description automatically generated"/>
+            <wp:cNvGraphicFramePr>
+              <a:graphicFrameLocks xmlns:a="http://schemas.openxmlformats.org/drawingml/2006/main" noChangeAspect="1"/>
+            </wp:cNvGraphicFramePr>
+            <a:graphic xmlns:a="http://schemas.openxmlformats.org/drawingml/2006/main">
+              <a:graphicData uri="http://schemas.openxmlformats.org/drawingml/2006/picture">
+                <pic:pic xmlns:pic="http://schemas.openxmlformats.org/drawingml/2006/picture">
+                  <pic:nvPicPr>
+                    <pic:cNvPr id="3" name="Picture 3" descr="Graphical user interface, text&#10;&#10;Description automatically generated"/>
+                    <pic:cNvPicPr/>
+                  </pic:nvPicPr>
+                  <pic:blipFill>
+                    <a:blip r:embed="rId8"/>
+                    <a:stretch>
+                      <a:fillRect/>
+                    </a:stretch>
+                  </pic:blipFill>
+                  <pic:spPr>
+                    <a:xfrm>
+                      <a:off x="0" y="0"/>
+                      <a:ext cx="5943600" cy="1955165"/>
+                    </a:xfrm>
+                    <a:prstGeom prst="rect">
+                      <a:avLst/>
+                    </a:prstGeom>
+                  </pic:spPr>
+                </pic:pic>
+              </a:graphicData>
+            </a:graphic>
+          </wp:inline>
+        </w:drawing>
+      </w:r>
+    </w:p>
+    <w:p>
+      <w:pPr>
+        <w:rPr>
+          <w:b/>
+          <w:szCs w:val="24"/>
+        </w:rPr>
+      </w:pPr>
+      <w:r>
+        <w:rPr>
+          <w:b/>
+          <w:szCs w:val="24"/>
+        </w:rPr>
+        <w:lastRenderedPageBreak/>
+        <w:t>Index.css</w:t>
+      </w:r>
+    </w:p>
+    <w:p>
+      <w:pPr>
+        <w:rPr>
+          <w:b/>
+          <w:szCs w:val="24"/>
+        </w:rPr>
+      </w:pPr>
+      <w:r>
+        <w:rPr>
+          <w:noProof/>
+        </w:rPr>
+        <w:drawing>
+          <wp:inline distT="0" distB="0" distL="0" distR="0" wp14:anchorId="4DA668F3" wp14:editId="60A0AED9">
+            <wp:extent cx="5724539" cy="3663461"/>
+            <wp:effectExtent l="0" t="0" r="0" b="0"/>
+            <wp:docPr id="4" name="Picture 4" descr="Text&#10;&#10;Description automatically generated"/>
+            <wp:cNvGraphicFramePr>
+              <a:graphicFrameLocks xmlns:a="http://schemas.openxmlformats.org/drawingml/2006/main" noChangeAspect="1"/>
+            </wp:cNvGraphicFramePr>
+            <a:graphic xmlns:a="http://schemas.openxmlformats.org/drawingml/2006/main">
+              <a:graphicData uri="http://schemas.openxmlformats.org/drawingml/2006/picture">
+                <pic:pic xmlns:pic="http://schemas.openxmlformats.org/drawingml/2006/picture">
+                  <pic:nvPicPr>
+                    <pic:cNvPr id="4" name="Picture 4" descr="Text&#10;&#10;Description automatically generated"/>
+                    <pic:cNvPicPr/>
+                  </pic:nvPicPr>
+                  <pic:blipFill>
+                    <a:blip r:embed="rId9"/>
+                    <a:stretch>
+                      <a:fillRect/>
+                    </a:stretch>
+                  </pic:blipFill>
+                  <pic:spPr>
+                    <a:xfrm>
+                      <a:off x="0" y="0"/>
+                      <a:ext cx="5734562" cy="3669875"/>
+                    </a:xfrm>
+                    <a:prstGeom prst="rect">
+                      <a:avLst/>
+                    </a:prstGeom>
+                  </pic:spPr>
+                </pic:pic>
+              </a:graphicData>
+            </a:graphic>
+          </wp:inline>
+        </w:drawing>
+      </w:r>
+    </w:p>
+    <w:p>
+      <w:pPr>
+        <w:rPr>
+          <w:b/>
+          <w:szCs w:val="24"/>
+        </w:rPr>
+      </w:pPr>
+      <w:r>
+        <w:rPr>
+          <w:noProof/>
+        </w:rPr>
+        <w:drawing>
+          <wp:inline distT="0" distB="0" distL="0" distR="0" wp14:anchorId="01D11EAB" wp14:editId="4FF95674">
+            <wp:extent cx="5732585" cy="3334210"/>
+            <wp:effectExtent l="0" t="0" r="1905" b="0"/>
+            <wp:docPr id="5" name="Picture 5" descr="Text&#10;&#10;Description automatically generated"/>
+            <wp:cNvGraphicFramePr>
+              <a:graphicFrameLocks xmlns:a="http://schemas.openxmlformats.org/drawingml/2006/main" noChangeAspect="1"/>
+            </wp:cNvGraphicFramePr>
+            <a:graphic xmlns:a="http://schemas.openxmlformats.org/drawingml/2006/main">
+              <a:graphicData uri="http://schemas.openxmlformats.org/drawingml/2006/picture">
+                <pic:pic xmlns:pic="http://schemas.openxmlformats.org/drawingml/2006/picture">
+                  <pic:nvPicPr>
+                    <pic:cNvPr id="5" name="Picture 5" descr="Text&#10;&#10;Description automatically generated"/>
+                    <pic:cNvPicPr/>
+                  </pic:nvPicPr>
+                  <pic:blipFill>
+                    <a:blip r:embed="rId10"/>
+                    <a:stretch>
+                      <a:fillRect/>
+                    </a:stretch>
+                  </pic:blipFill>
+                  <pic:spPr>
+                    <a:xfrm>
+                      <a:off x="0" y="0"/>
+                      <a:ext cx="5735022" cy="3335627"/>
+                    </a:xfrm>
+                    <a:prstGeom prst="rect">
+                      <a:avLst/>
+                    </a:prstGeom>
+                  </pic:spPr>
+                </pic:pic>
+              </a:graphicData>
+            </a:graphic>
+          </wp:inline>
+        </w:drawing>
+      </w:r>
+    </w:p>
+    <w:p>
+      <w:pPr>
+        <w:rPr>
+          <w:b/>
+          <w:szCs w:val="24"/>
+        </w:rPr>
+      </w:pPr>
+      <w:r>
+        <w:rPr>
+          <w:b/>
+          <w:szCs w:val="24"/>
+        </w:rPr>
+        <w:lastRenderedPageBreak/>
+        <w:t>Movie.js</w:t>
+      </w:r>
+    </w:p>
+    <w:p>
+      <w:pPr>
+        <w:rPr>
+          <w:b/>
+          <w:szCs w:val="24"/>
+        </w:rPr>
+      </w:pPr>
+      <w:r>
+        <w:rPr>
+          <w:noProof/>
+        </w:rPr>
+        <w:drawing>
+          <wp:inline distT="0" distB="0" distL="0" distR="0" wp14:anchorId="13D6C008" wp14:editId="32774BED">
+            <wp:extent cx="5486400" cy="3542128"/>
+            <wp:effectExtent l="0" t="0" r="0" b="1270"/>
+            <wp:docPr id="6" name="Picture 6" descr="Text&#10;&#10;Description automatically generated"/>
+            <wp:cNvGraphicFramePr>
+              <a:graphicFrameLocks xmlns:a="http://schemas.openxmlformats.org/drawingml/2006/main" noChangeAspect="1"/>
+            </wp:cNvGraphicFramePr>
+            <a:graphic xmlns:a="http://schemas.openxmlformats.org/drawingml/2006/main">
+              <a:graphicData uri="http://schemas.openxmlformats.org/drawingml/2006/picture">
+                <pic:pic xmlns:pic="http://schemas.openxmlformats.org/drawingml/2006/picture">
+                  <pic:nvPicPr>
+                    <pic:cNvPr id="6" name="Picture 6" descr="Text&#10;&#10;Description automatically generated"/>
+                    <pic:cNvPicPr/>
+                  </pic:nvPicPr>
+                  <pic:blipFill>
+                    <a:blip r:embed="rId11"/>
+                    <a:stretch>
+                      <a:fillRect/>
+                    </a:stretch>
+                  </pic:blipFill>
+                  <pic:spPr>
+                    <a:xfrm>
+                      <a:off x="0" y="0"/>
+                      <a:ext cx="5500695" cy="3551357"/>
+                    </a:xfrm>
+                    <a:prstGeom prst="rect">
+                      <a:avLst/>
+                    </a:prstGeom>
+                  </pic:spPr>
+                </pic:pic>
+              </a:graphicData>
+            </a:graphic>
+          </wp:inline>
+        </w:drawing>
+      </w:r>
+    </w:p>
+    <w:p>
+      <w:pPr>
+        <w:rPr>
+          <w:b/>
+          <w:szCs w:val="24"/>
+        </w:rPr>
+      </w:pPr>
+      <w:r>
+        <w:rPr>
+          <w:noProof/>
+        </w:rPr>
+        <w:drawing>
+          <wp:inline distT="0" distB="0" distL="0" distR="0" wp14:anchorId="4312A900" wp14:editId="504823FF">
+            <wp:extent cx="5480538" cy="3428849"/>
+            <wp:effectExtent l="0" t="0" r="6350" b="635"/>
+            <wp:docPr id="7" name="Picture 7" descr="Text&#10;&#10;Description automatically generated"/>
+            <wp:cNvGraphicFramePr>
+              <a:graphicFrameLocks xmlns:a="http://schemas.openxmlformats.org/drawingml/2006/main" noChangeAspect="1"/>
+            </wp:cNvGraphicFramePr>
+            <a:graphic xmlns:a="http://schemas.openxmlformats.org/drawingml/2006/main">
+              <a:graphicData uri="http://schemas.openxmlformats.org/drawingml/2006/picture">
+                <pic:pic xmlns:pic="http://schemas.openxmlformats.org/drawingml/2006/picture">
+                  <pic:nvPicPr>
+                    <pic:cNvPr id="7" name="Picture 7" descr="Text&#10;&#10;Description automatically generated"/>
+                    <pic:cNvPicPr/>
+                  </pic:nvPicPr>
+                  <pic:blipFill>
+                    <a:blip r:embed="rId12"/>
+                    <a:stretch>
+                      <a:fillRect/>
+                    </a:stretch>
+                  </pic:blipFill>
+                  <pic:spPr>
+                    <a:xfrm>
+                      <a:off x="0" y="0"/>
+                      <a:ext cx="5485238" cy="3431789"/>
+                    </a:xfrm>
+                    <a:prstGeom prst="rect">
+                      <a:avLst/>
+                    </a:prstGeom>
+                  </pic:spPr>
+                </pic:pic>
+              </a:graphicData>
+            </a:graphic>
+          </wp:inline>
+        </w:drawing>
+      </w:r>
+    </w:p>
+    <w:p>
+      <w:pPr>
+        <w:rPr>
+          <w:b/>
+          <w:szCs w:val="24"/>
+        </w:rPr>
+      </w:pPr>
+      <w:r>
+        <w:rPr>
+          <w:b/>
+          <w:szCs w:val="24"/>
+        </w:rPr>
+        <w:lastRenderedPageBreak/>
+        <w:t>Review.js</w:t>
+      </w:r>
+    </w:p>
+    <w:p>
+      <w:pPr>
+        <w:rPr>
+          <w:b/>
+          <w:szCs w:val="24"/>
+        </w:rPr>
+      </w:pPr>
+      <w:r>
+        <w:rPr>
+          <w:noProof/>
+        </w:rPr>
+        <w:drawing>
+          <wp:inline distT="0" distB="0" distL="0" distR="0" wp14:anchorId="718D3B89" wp14:editId="28D2CDB6">
+            <wp:extent cx="5943600" cy="2840355"/>
+            <wp:effectExtent l="0" t="0" r="0" b="0"/>
+            <wp:docPr id="8" name="Picture 8" descr="Text&#10;&#10;Description automatically generated"/>
+            <wp:cNvGraphicFramePr>
+              <a:graphicFrameLocks xmlns:a="http://schemas.openxmlformats.org/drawingml/2006/main" noChangeAspect="1"/>
+            </wp:cNvGraphicFramePr>
+            <a:graphic xmlns:a="http://schemas.openxmlformats.org/drawingml/2006/main">
+              <a:graphicData uri="http://schemas.openxmlformats.org/drawingml/2006/picture">
+                <pic:pic xmlns:pic="http://schemas.openxmlformats.org/drawingml/2006/picture">
+                  <pic:nvPicPr>
+                    <pic:cNvPr id="8" name="Picture 8" descr="Text&#10;&#10;Description automatically generated"/>
+                    <pic:cNvPicPr/>
+                  </pic:nvPicPr>
+                  <pic:blipFill>
+                    <a:blip r:embed="rId13"/>
+                    <a:stretch>
+                      <a:fillRect/>
+                    </a:stretch>
+                  </pic:blipFill>
+                  <pic:spPr>
+                    <a:xfrm>
+                      <a:off x="0" y="0"/>
+                      <a:ext cx="5943600" cy="2840355"/>
+                    </a:xfrm>
+                    <a:prstGeom prst="rect">
+                      <a:avLst/>
+                    </a:prstGeom>
+                  </pic:spPr>
+                </pic:pic>
+              </a:graphicData>
+            </a:graphic>
+          </wp:inline>
+        </w:drawing>
+      </w:r>
+    </w:p>
+    <w:p>
+      <w:pPr>
+        <w:rPr>
+          <w:b/>
+          <w:szCs w:val="24"/>
+        </w:rPr>
+      </w:pPr>
+      <w:r>
+        <w:rPr>
+          <w:b/>
+          <w:szCs w:val="24"/>
+        </w:rPr>
+        <w:t>Review-list-container.js</w:t>
+      </w:r>
+    </w:p>
+    <w:p>
+      <w:pPr>
+        <w:rPr>
+          <w:b/>
+          <w:szCs w:val="24"/>
+        </w:rPr>
+      </w:pPr>
+      <w:r>
+        <w:rPr>
+          <w:noProof/>
+        </w:rPr>
+        <w:drawing>
+          <wp:inline distT="0" distB="0" distL="0" distR="0" wp14:anchorId="289152FD" wp14:editId="7AEF2D5F">
+            <wp:extent cx="5943600" cy="2003425"/>
+            <wp:effectExtent l="0" t="0" r="0" b="0"/>
+            <wp:docPr id="9" name="Picture 9" descr="Graphical user interface, text, application&#10;&#10;Description automatically generated"/>
+            <wp:cNvGraphicFramePr>
+              <a:graphicFrameLocks xmlns:a="http://schemas.openxmlformats.org/drawingml/2006/main" noChangeAspect="1"/>
+            </wp:cNvGraphicFramePr>
+            <a:graphic xmlns:a="http://schemas.openxmlformats.org/drawingml/2006/main">
+              <a:graphicData uri="http://schemas.openxmlformats.org/drawingml/2006/picture">
+                <pic:pic xmlns:pic="http://schemas.openxmlformats.org/drawingml/2006/picture">
+                  <pic:nvPicPr>
+                    <pic:cNvPr id="9" name="Picture 9" descr="Graphical user interface, text, application&#10;&#10;Description automatically generated"/>
+                    <pic:cNvPicPr/>
+                  </pic:nvPicPr>
+                  <pic:blipFill>
+                    <a:blip r:embed="rId14"/>
+                    <a:stretch>
+                      <a:fillRect/>
+                    </a:stretch>
+                  </pic:blipFill>
+                  <pic:spPr>
+                    <a:xfrm>
+                      <a:off x="0" y="0"/>
+                      <a:ext cx="5943600" cy="2003425"/>
+                    </a:xfrm>
+                    <a:prstGeom prst="rect">
+                      <a:avLst/>
+                    </a:prstGeom>
+                  </pic:spPr>
+                </pic:pic>
+              </a:graphicData>
+            </a:graphic>
+          </wp:inline>
+        </w:drawing>
+      </w:r>
+    </w:p>
+    <w:p>
+      <w:pPr>
+        <w:rPr>
+          <w:b/>
+          <w:szCs w:val="24"/>
+        </w:rPr>
+      </w:pPr>
+      <w:r>
+        <w:rPr>
+          <w:b/>
+          <w:szCs w:val="24"/>
+        </w:rPr>
+        <w:br w:type="page"/>
+      </w:r>
+    </w:p>
+    <w:p>
+      <w:pPr>
+        <w:rPr>
+          <w:b/>
+          <w:szCs w:val="24"/>
+        </w:rPr>
+      </w:pPr>
+      <w:r>
+        <w:rPr>
+          <w:b/>
+          <w:szCs w:val="24"/>
+        </w:rPr>
+        <w:lastRenderedPageBreak/>
+        <w:t>Movie-list-container.js</w:t>
+      </w:r>
+    </w:p>
+    <w:p>
+      <w:pPr>
+        <w:rPr>
+          <w:b/>
+          <w:szCs w:val="24"/>
+        </w:rPr>
+      </w:pPr>
+      <w:r>
+        <w:rPr>
+          <w:noProof/>
+        </w:rPr>
+        <w:drawing>
+          <wp:inline distT="0" distB="0" distL="0" distR="0" wp14:anchorId="68D88B90" wp14:editId="2E3BF6D0">
+            <wp:extent cx="5943600" cy="3799840"/>
+            <wp:effectExtent l="0" t="0" r="0" b="0"/>
+            <wp:docPr id="10" name="Picture 10" descr="Text&#10;&#10;Description automatically generated"/>
+            <wp:cNvGraphicFramePr>
+              <a:graphicFrameLocks xmlns:a="http://schemas.openxmlformats.org/drawingml/2006/main" noChangeAspect="1"/>
+            </wp:cNvGraphicFramePr>
+            <a:graphic xmlns:a="http://schemas.openxmlformats.org/drawingml/2006/main">
+              <a:graphicData uri="http://schemas.openxmlformats.org/drawingml/2006/picture">
+                <pic:pic xmlns:pic="http://schemas.openxmlformats.org/drawingml/2006/picture">
+                  <pic:nvPicPr>
+                    <pic:cNvPr id="10" name="Picture 10" descr="Text&#10;&#10;Description automatically generated"/>
+                    <pic:cNvPicPr/>
+                  </pic:nvPicPr>
+                  <pic:blipFill>
+                    <a:blip r:embed="rId15"/>
+                    <a:stretch>
+                      <a:fillRect/>
+                    </a:stretch>
+                  </pic:blipFill>
+                  <pic:spPr>
+                    <a:xfrm>
+                      <a:off x="0" y="0"/>
+                      <a:ext cx="5943600" cy="3799840"/>
+                    </a:xfrm>
+                    <a:prstGeom prst="rect">
+                      <a:avLst/>
+                    </a:prstGeom>
+                  </pic:spPr>
+                </pic:pic>
+              </a:graphicData>
+            </a:graphic>
+          </wp:inline>
+        </w:drawing>
+      </w:r>
+    </w:p>
+    <w:p>
+      <w:pPr>
+        <w:rPr>
+          <w:b/>
+          <w:szCs w:val="24"/>
+        </w:rPr>
+      </w:pPr>
+      <w:r>
+        <w:rPr>
+          <w:noProof/>
+        </w:rPr>
+        <w:drawing>
+          <wp:inline distT="0" distB="0" distL="0" distR="0" wp14:anchorId="7890DC59" wp14:editId="03C50FF9">
+            <wp:extent cx="5943600" cy="1076960"/>
+            <wp:effectExtent l="0" t="0" r="0" b="8890"/>
+            <wp:docPr id="11" name="Picture 11" descr="Graphical user interface, text, application&#10;&#10;Description automatically generated"/>
+            <wp:cNvGraphicFramePr>
+              <a:graphicFrameLocks xmlns:a="http://schemas.openxmlformats.org/drawingml/2006/main" noChangeAspect="1"/>
+            </wp:cNvGraphicFramePr>
+            <a:graphic xmlns:a="http://schemas.openxmlformats.org/drawingml/2006/main">
+              <a:graphicData uri="http://schemas.openxmlformats.org/drawingml/2006/picture">
+                <pic:pic xmlns:pic="http://schemas.openxmlformats.org/drawingml/2006/picture">
+                  <pic:nvPicPr>
+                    <pic:cNvPr id="11" name="Picture 11" descr="Graphical user interface, text, application&#10;&#10;Description automatically generated"/>
+                    <pic:cNvPicPr/>
+                  </pic:nvPicPr>
+                  <pic:blipFill>
+                    <a:blip r:embed="rId16"/>
+                    <a:stretch>
+                      <a:fillRect/>
+                    </a:stretch>
+                  </pic:blipFill>
+                  <pic:spPr>
+                    <a:xfrm>
+                      <a:off x="0" y="0"/>
+                      <a:ext cx="5943600" cy="1076960"/>
+                    </a:xfrm>
+                    <a:prstGeom prst="rect">
+                      <a:avLst/>
+                    </a:prstGeom>
+                  </pic:spPr>
+                </pic:pic>
+              </a:graphicData>
+            </a:graphic>
+          </wp:inline>
+        </w:drawing>
+      </w:r>
+    </w:p>
+    <w:p>
+      <w:pPr>
+        <w:rPr>
+          <w:b/>
+          <w:szCs w:val="24"/>
+        </w:rPr>
+      </w:pPr>
+      <w:r>
+        <w:rPr>
+          <w:b/>
+          <w:szCs w:val="24"/>
+        </w:rPr>
+        <w:t>review-form.js</w:t>
+      </w:r>
+    </w:p>
+    <w:p>
+      <w:pPr>
+        <w:rPr>
+          <w:b/>
+          <w:szCs w:val="24"/>
+        </w:rPr>
+      </w:pPr>
+      <w:r>
+        <w:rPr>
+          <w:noProof/>
+        </w:rPr>
+        <w:drawing>
+          <wp:inline distT="0" distB="0" distL="0" distR="0" wp14:anchorId="2CC30083" wp14:editId="59797CF6">
+            <wp:extent cx="5943600" cy="1577975"/>
+            <wp:effectExtent l="0" t="0" r="0" b="3175"/>
+            <wp:docPr id="12" name="Picture 12" descr="A screenshot of a computer&#10;&#10;Description automatically generated with medium confidence"/>
+            <wp:cNvGraphicFramePr>
+              <a:graphicFrameLocks xmlns:a="http://schemas.openxmlformats.org/drawingml/2006/main" noChangeAspect="1"/>
+            </wp:cNvGraphicFramePr>
+            <a:graphic xmlns:a="http://schemas.openxmlformats.org/drawingml/2006/main">
+              <a:graphicData uri="http://schemas.openxmlformats.org/drawingml/2006/picture">
+                <pic:pic xmlns:pic="http://schemas.openxmlformats.org/drawingml/2006/picture">
+                  <pic:nvPicPr>
+                    <pic:cNvPr id="12" name="Picture 12" descr="A screenshot of a computer&#10;&#10;Description automatically generated with medium confidence"/>
+                    <pic:cNvPicPr/>
+                  </pic:nvPicPr>
+                  <pic:blipFill>
+                    <a:blip r:embed="rId17"/>
+                    <a:stretch>
+                      <a:fillRect/>
+                    </a:stretch>
+                  </pic:blipFill>
+                  <pic:spPr>
+                    <a:xfrm>
+                      <a:off x="0" y="0"/>
+                      <a:ext cx="5943600" cy="1577975"/>
+                    </a:xfrm>
+                    <a:prstGeom prst="rect">
+                      <a:avLst/>
+                    </a:prstGeom>
+                  </pic:spPr>
+                </pic:pic>
+              </a:graphicData>
+            </a:graphic>
+          </wp:inline>
+        </w:drawing>
+      </w:r>
+    </w:p>
+    <w:p>
+      <w:pPr>
+        <w:rPr>
+          <w:b/>
+          <w:szCs w:val="24"/>
+        </w:rPr>
+      </w:pPr>
+      <w:r>
+        <w:rPr>
+          <w:noProof/>
+        </w:rPr>
+        <w:lastRenderedPageBreak/>
+        <w:drawing>
+          <wp:inline distT="0" distB="0" distL="0" distR="0" wp14:anchorId="79D0CCA8" wp14:editId="03010F5A">
+            <wp:extent cx="5943600" cy="3825875"/>
+            <wp:effectExtent l="0" t="0" r="0" b="3175"/>
+            <wp:docPr id="13" name="Picture 13" descr="Text&#10;&#10;Description automatically generated"/>
+            <wp:cNvGraphicFramePr>
+              <a:graphicFrameLocks xmlns:a="http://schemas.openxmlformats.org/drawingml/2006/main" noChangeAspect="1"/>
+            </wp:cNvGraphicFramePr>
+            <a:graphic xmlns:a="http://schemas.openxmlformats.org/drawingml/2006/main">
+              <a:graphicData uri="http://schemas.openxmlformats.org/drawingml/2006/picture">
+                <pic:pic xmlns:pic="http://schemas.openxmlformats.org/drawingml/2006/picture">
+                  <pic:nvPicPr>
+                    <pic:cNvPr id="13" name="Picture 13" descr="Text&#10;&#10;Description automatically generated"/>
+                    <pic:cNvPicPr/>
+                  </pic:nvPicPr>
+                  <pic:blipFill>
+                    <a:blip r:embed="rId18"/>
+                    <a:stretch>
+                      <a:fillRect/>
+                    </a:stretch>
+                  </pic:blipFill>
+                  <pic:spPr>
+                    <a:xfrm>
+                      <a:off x="0" y="0"/>
+                      <a:ext cx="5943600" cy="3825875"/>
+                    </a:xfrm>
+                    <a:prstGeom prst="rect">
+                      <a:avLst/>
+                    </a:prstGeom>
+                  </pic:spPr>
+                </pic:pic>
+              </a:graphicData>
+            </a:graphic>
+          </wp:inline>
+        </w:drawing>
+      </w:r>
+    </w:p>
+    <w:p>
+      <w:pPr>
+        <w:rPr>
+          <w:b/>
+          <w:szCs w:val="24"/>
+        </w:rPr>
+      </w:pPr>
+      <w:r>
+        <w:rPr>
+          <w:noProof/>
+        </w:rPr>
+        <w:drawing>
+          <wp:inline distT="0" distB="0" distL="0" distR="0" wp14:anchorId="1F8E68EE" wp14:editId="2D675F96">
+            <wp:extent cx="5943600" cy="1573530"/>
+            <wp:effectExtent l="0" t="0" r="0" b="7620"/>
+            <wp:docPr id="14" name="Picture 14" descr="A screenshot of a computer&#10;&#10;Description automatically generated with medium confidence"/>
+            <wp:cNvGraphicFramePr>
+              <a:graphicFrameLocks xmlns:a="http://schemas.openxmlformats.org/drawingml/2006/main" noChangeAspect="1"/>
+            </wp:cNvGraphicFramePr>
+            <a:graphic xmlns:a="http://schemas.openxmlformats.org/drawingml/2006/main">
+              <a:graphicData uri="http://schemas.openxmlformats.org/drawingml/2006/picture">
+                <pic:pic xmlns:pic="http://schemas.openxmlformats.org/drawingml/2006/picture">
+                  <pic:nvPicPr>
+                    <pic:cNvPr id="14" name="Picture 14" descr="A screenshot of a computer&#10;&#10;Description automatically generated with medium confidence"/>
+                    <pic:cNvPicPr/>
+                  </pic:nvPicPr>
+                  <pic:blipFill>
+                    <a:blip r:embed="rId19"/>
+                    <a:stretch>
+                      <a:fillRect/>
+                    </a:stretch>
+                  </pic:blipFill>
+                  <pic:spPr>
+                    <a:xfrm>
+                      <a:off x="0" y="0"/>
+                      <a:ext cx="5943600" cy="1573530"/>
+                    </a:xfrm>
+                    <a:prstGeom prst="rect">
+                      <a:avLst/>
+                    </a:prstGeom>
+                  </pic:spPr>
+                </pic:pic>
+              </a:graphicData>
+            </a:graphic>
+          </wp:inline>
+        </w:drawing>
+      </w:r>
+    </w:p>
+    <w:p>
+      <w:pPr>
+        <w:rPr>
+          <w:b/>
+          <w:szCs w:val="24"/>
+        </w:rPr>
+      </w:pPr>
+      <w:r>
+        <w:rPr>
+          <w:b/>
+          <w:szCs w:val="24"/>
+        </w:rPr>
+        <w:br w:type="page"/>
+      </w:r>
+    </w:p>
+    <w:p>
+      <w:pPr>
+        <w:rPr>
+          <w:b/>
+          <w:szCs w:val="24"/>
+        </w:rPr>
+      </w:pPr>
+      <w:r>
+        <w:rPr>
+          <w:b/>
+          <w:szCs w:val="24"/>
+        </w:rPr>
+        <w:lastRenderedPageBreak/>
         <w:t>Screenshots of Running Application:</w:t>
       </w:r>
     </w:p>
@@ -690,6 +1504,199 @@
           <w:szCs w:val="24"/>
         </w:rPr>
       </w:pPr>
+      <w:r>
+        <w:rPr>
+          <w:noProof/>
+        </w:rPr>
+        <w:drawing>
+          <wp:inline distT="0" distB="0" distL="0" distR="0" wp14:anchorId="3015C683" wp14:editId="36E5E6AA">
+            <wp:extent cx="5943600" cy="3222625"/>
+            <wp:effectExtent l="0" t="0" r="0" b="0"/>
+            <wp:docPr id="15" name="Picture 15" descr="Graphical user interface, text, application&#10;&#10;Description automatically generated"/>
+            <wp:cNvGraphicFramePr>
+              <a:graphicFrameLocks xmlns:a="http://schemas.openxmlformats.org/drawingml/2006/main" noChangeAspect="1"/>
+            </wp:cNvGraphicFramePr>
+            <a:graphic xmlns:a="http://schemas.openxmlformats.org/drawingml/2006/main">
+              <a:graphicData uri="http://schemas.openxmlformats.org/drawingml/2006/picture">
+                <pic:pic xmlns:pic="http://schemas.openxmlformats.org/drawingml/2006/picture">
+                  <pic:nvPicPr>
+                    <pic:cNvPr id="15" name="Picture 15" descr="Graphical user interface, text, application&#10;&#10;Description automatically generated"/>
+                    <pic:cNvPicPr/>
+                  </pic:nvPicPr>
+                  <pic:blipFill>
+                    <a:blip r:embed="rId20"/>
+                    <a:stretch>
+                      <a:fillRect/>
+                    </a:stretch>
+                  </pic:blipFill>
+                  <pic:spPr>
+                    <a:xfrm>
+                      <a:off x="0" y="0"/>
+                      <a:ext cx="5943600" cy="3222625"/>
+                    </a:xfrm>
+                    <a:prstGeom prst="rect">
+                      <a:avLst/>
+                    </a:prstGeom>
+                  </pic:spPr>
+                </pic:pic>
+              </a:graphicData>
+            </a:graphic>
+          </wp:inline>
+        </w:drawing>
+      </w:r>
+    </w:p>
+    <w:p>
+      <w:pPr>
+        <w:rPr>
+          <w:b/>
+          <w:szCs w:val="24"/>
+        </w:rPr>
+      </w:pPr>
+      <w:r>
+        <w:rPr>
+          <w:noProof/>
+        </w:rPr>
+        <w:drawing>
+          <wp:inline distT="0" distB="0" distL="0" distR="0" wp14:anchorId="084189A0" wp14:editId="179E1027">
+            <wp:extent cx="5943600" cy="3225800"/>
+            <wp:effectExtent l="0" t="0" r="0" b="0"/>
+            <wp:docPr id="16" name="Picture 16" descr="Graphical user interface, text, application&#10;&#10;Description automatically generated"/>
+            <wp:cNvGraphicFramePr>
+              <a:graphicFrameLocks xmlns:a="http://schemas.openxmlformats.org/drawingml/2006/main" noChangeAspect="1"/>
+            </wp:cNvGraphicFramePr>
+            <a:graphic xmlns:a="http://schemas.openxmlformats.org/drawingml/2006/main">
+              <a:graphicData uri="http://schemas.openxmlformats.org/drawingml/2006/picture">
+                <pic:pic xmlns:pic="http://schemas.openxmlformats.org/drawingml/2006/picture">
+                  <pic:nvPicPr>
+                    <pic:cNvPr id="16" name="Picture 16" descr="Graphical user interface, text, application&#10;&#10;Description automatically generated"/>
+                    <pic:cNvPicPr/>
+                  </pic:nvPicPr>
+                  <pic:blipFill>
+                    <a:blip r:embed="rId21"/>
+                    <a:stretch>
+                      <a:fillRect/>
+                    </a:stretch>
+                  </pic:blipFill>
+                  <pic:spPr>
+                    <a:xfrm>
+                      <a:off x="0" y="0"/>
+                      <a:ext cx="5943600" cy="3225800"/>
+                    </a:xfrm>
+                    <a:prstGeom prst="rect">
+                      <a:avLst/>
+                    </a:prstGeom>
+                  </pic:spPr>
+                </pic:pic>
+              </a:graphicData>
+            </a:graphic>
+          </wp:inline>
+        </w:drawing>
+      </w:r>
+    </w:p>
+    <w:p>
+      <w:pPr>
+        <w:rPr>
+          <w:b/>
+          <w:szCs w:val="24"/>
+        </w:rPr>
+      </w:pPr>
+      <w:r>
+        <w:rPr>
+          <w:noProof/>
+        </w:rPr>
+        <w:lastRenderedPageBreak/>
+        <w:drawing>
+          <wp:inline distT="0" distB="0" distL="0" distR="0" wp14:anchorId="27DAAB79" wp14:editId="6B029D1B">
+            <wp:extent cx="5943600" cy="3228975"/>
+            <wp:effectExtent l="0" t="0" r="0" b="9525"/>
+            <wp:docPr id="17" name="Picture 17" descr="A computer screen capture&#10;&#10;Description automatically generated with medium confidence"/>
+            <wp:cNvGraphicFramePr>
+              <a:graphicFrameLocks xmlns:a="http://schemas.openxmlformats.org/drawingml/2006/main" noChangeAspect="1"/>
+            </wp:cNvGraphicFramePr>
+            <a:graphic xmlns:a="http://schemas.openxmlformats.org/drawingml/2006/main">
+              <a:graphicData uri="http://schemas.openxmlformats.org/drawingml/2006/picture">
+                <pic:pic xmlns:pic="http://schemas.openxmlformats.org/drawingml/2006/picture">
+                  <pic:nvPicPr>
+                    <pic:cNvPr id="17" name="Picture 17" descr="A computer screen capture&#10;&#10;Description automatically generated with medium confidence"/>
+                    <pic:cNvPicPr/>
+                  </pic:nvPicPr>
+                  <pic:blipFill>
+                    <a:blip r:embed="rId22"/>
+                    <a:stretch>
+                      <a:fillRect/>
+                    </a:stretch>
+                  </pic:blipFill>
+                  <pic:spPr>
+                    <a:xfrm>
+                      <a:off x="0" y="0"/>
+                      <a:ext cx="5943600" cy="3228975"/>
+                    </a:xfrm>
+                    <a:prstGeom prst="rect">
+                      <a:avLst/>
+                    </a:prstGeom>
+                  </pic:spPr>
+                </pic:pic>
+              </a:graphicData>
+            </a:graphic>
+          </wp:inline>
+        </w:drawing>
+      </w:r>
+    </w:p>
+    <w:p>
+      <w:pPr>
+        <w:rPr>
+          <w:b/>
+          <w:szCs w:val="24"/>
+        </w:rPr>
+      </w:pPr>
+      <w:r>
+        <w:rPr>
+          <w:noProof/>
+        </w:rPr>
+        <w:drawing>
+          <wp:inline distT="0" distB="0" distL="0" distR="0" wp14:anchorId="752C22B9" wp14:editId="4912571F">
+            <wp:extent cx="5943600" cy="3219450"/>
+            <wp:effectExtent l="0" t="0" r="0" b="0"/>
+            <wp:docPr id="18" name="Picture 18" descr="Graphical user interface, text, application, email&#10;&#10;Description automatically generated"/>
+            <wp:cNvGraphicFramePr>
+              <a:graphicFrameLocks xmlns:a="http://schemas.openxmlformats.org/drawingml/2006/main" noChangeAspect="1"/>
+            </wp:cNvGraphicFramePr>
+            <a:graphic xmlns:a="http://schemas.openxmlformats.org/drawingml/2006/main">
+              <a:graphicData uri="http://schemas.openxmlformats.org/drawingml/2006/picture">
+                <pic:pic xmlns:pic="http://schemas.openxmlformats.org/drawingml/2006/picture">
+                  <pic:nvPicPr>
+                    <pic:cNvPr id="18" name="Picture 18" descr="Graphical user interface, text, application, email&#10;&#10;Description automatically generated"/>
+                    <pic:cNvPicPr/>
+                  </pic:nvPicPr>
+                  <pic:blipFill>
+                    <a:blip r:embed="rId23"/>
+                    <a:stretch>
+                      <a:fillRect/>
+                    </a:stretch>
+                  </pic:blipFill>
+                  <pic:spPr>
+                    <a:xfrm>
+                      <a:off x="0" y="0"/>
+                      <a:ext cx="5943600" cy="3219450"/>
+                    </a:xfrm>
+                    <a:prstGeom prst="rect">
+                      <a:avLst/>
+                    </a:prstGeom>
+                  </pic:spPr>
+                </pic:pic>
+              </a:graphicData>
+            </a:graphic>
+          </wp:inline>
+        </w:drawing>
+      </w:r>
+    </w:p>
+    <w:p>
+      <w:pPr>
+        <w:rPr>
+          <w:b/>
+          <w:szCs w:val="24"/>
+        </w:rPr>
+      </w:pPr>
     </w:p>
     <w:p>
       <w:pPr>
@@ -705,14 +1712,38 @@
         </w:rPr>
         <w:t>URL to GitHub Repository:</w:t>
       </w:r>
+      <w:r>
+        <w:rPr>
+          <w:b/>
+          <w:szCs w:val="24"/>
+        </w:rPr>
+        <w:t xml:space="preserve"> </w:t>
+      </w:r>
+      <w:hyperlink r:id="rId24" w:history="1">
+        <w:r>
+          <w:rPr>
+            <w:rStyle w:val="Hyperlink"/>
+            <w:bCs/>
+            <w:szCs w:val="24"/>
+          </w:rPr>
+          <w:t>https://github.com/radubuc/react-course/tree/master/week-2/hw/movie-app</w:t>
+        </w:r>
+      </w:hyperlink>
+      <w:r>
+        <w:rPr>
+          <w:bCs/>
+          <w:szCs w:val="24"/>
+        </w:rPr>
+        <w:t xml:space="preserve"> </w:t>
+      </w:r>
     </w:p>
     <w:sectPr>
-      <w:headerReference w:type="even" r:id="rId7"/>
-      <w:headerReference w:type="default" r:id="rId8"/>
-      <w:footerReference w:type="even" r:id="rId9"/>
-      <w:footerReference w:type="default" r:id="rId10"/>
-      <w:headerReference w:type="first" r:id="rId11"/>
-      <w:footerReference w:type="first" r:id="rId12"/>
+      <w:headerReference w:type="even" r:id="rId25"/>
+      <w:headerReference w:type="default" r:id="rId26"/>
+      <w:footerReference w:type="even" r:id="rId27"/>
+      <w:footerReference w:type="default" r:id="rId28"/>
+      <w:headerReference w:type="first" r:id="rId29"/>
+      <w:footerReference w:type="first" r:id="rId30"/>
       <w:pgSz w:w="12240" w:h="15840"/>
       <w:pgMar w:top="1440" w:right="1440" w:bottom="1440" w:left="1440" w:header="720" w:footer="720" w:gutter="0"/>
       <w:cols w:space="720"/>
@@ -2053,6 +3084,29 @@
       <w:contextualSpacing/>
     </w:pPr>
   </w:style>
+  <w:style w:type="character" w:styleId="Hyperlink">
+    <w:name w:val="Hyperlink"/>
+    <w:basedOn w:val="DefaultParagraphFont"/>
+    <w:uiPriority w:val="99"/>
+    <w:unhideWhenUsed/>
+    <w:rsid w:val="007067FE"/>
+    <w:rPr>
+      <w:color w:val="0563C1" w:themeColor="hyperlink"/>
+      <w:u w:val="single"/>
+    </w:rPr>
+  </w:style>
+  <w:style w:type="character" w:styleId="UnresolvedMention">
+    <w:name w:val="Unresolved Mention"/>
+    <w:basedOn w:val="DefaultParagraphFont"/>
+    <w:uiPriority w:val="99"/>
+    <w:semiHidden/>
+    <w:unhideWhenUsed/>
+    <w:rsid w:val="007067FE"/>
+    <w:rPr>
+      <w:color w:val="605E5C"/>
+      <w:shd w:val="clear" w:color="auto" w:fill="E1DFDD"/>
+    </w:rPr>
+  </w:style>
 </w:styles>
 </file>
 

</xml_diff>

<commit_message>
Added browser screenshots for assignment doc
</commit_message>
<xml_diff>
--- a/week-2/hw/React-Week2_Coding-Assignment.docx
+++ b/week-2/hw/React-Week2_Coding-Assignment.docx
@@ -413,7 +413,6 @@
           <w:szCs w:val="24"/>
         </w:rPr>
       </w:pPr>
-      <w:proofErr w:type="spellStart"/>
       <w:r>
         <w:rPr>
           <w:strike/>
@@ -428,7 +427,6 @@
         </w:rPr>
         <w:t>t</w:t>
       </w:r>
-      <w:proofErr w:type="spellEnd"/>
       <w:r>
         <w:rPr>
           <w:strike/>
@@ -490,23 +488,7 @@
           <w:strike/>
           <w:szCs w:val="24"/>
         </w:rPr>
-        <w:t xml:space="preserve">a component that represents movie data (i.e. image, synopsis, rating, </w:t>
-      </w:r>
-      <w:proofErr w:type="spellStart"/>
-      <w:r>
-        <w:rPr>
-          <w:strike/>
-          <w:szCs w:val="24"/>
-        </w:rPr>
-        <w:t>etc</w:t>
-      </w:r>
-      <w:proofErr w:type="spellEnd"/>
-      <w:r>
-        <w:rPr>
-          <w:strike/>
-          <w:szCs w:val="24"/>
-        </w:rPr>
-        <w:t>…)</w:t>
+        <w:t>a component that represents movie data (i.e. image, synopsis, rating, etc…)</w:t>
       </w:r>
     </w:p>
     <w:p>
@@ -583,21 +565,12 @@
           <w:szCs w:val="24"/>
         </w:rPr>
       </w:pPr>
-      <w:proofErr w:type="spellStart"/>
       <w:r>
         <w:rPr>
           <w:strike/>
           <w:szCs w:val="24"/>
         </w:rPr>
-        <w:t>ReviewList</w:t>
-      </w:r>
-      <w:proofErr w:type="spellEnd"/>
-      <w:r>
-        <w:rPr>
-          <w:strike/>
-          <w:szCs w:val="24"/>
-        </w:rPr>
-        <w:t xml:space="preserve"> – a container inside of a Movie that houses Review components.</w:t>
+        <w:t>ReviewList – a container inside of a Movie that houses Review components.</w:t>
       </w:r>
     </w:p>
     <w:p>
@@ -663,7 +636,6 @@
           <w:szCs w:val="24"/>
         </w:rPr>
       </w:pPr>
-      <w:proofErr w:type="spellStart"/>
       <w:r>
         <w:rPr>
           <w:strike/>
@@ -671,7 +643,6 @@
         </w:rPr>
         <w:t>ReviewForm</w:t>
       </w:r>
-      <w:proofErr w:type="spellEnd"/>
       <w:r>
         <w:rPr>
           <w:strike/>
@@ -1654,6 +1625,68 @@
           <w:noProof/>
         </w:rPr>
         <w:drawing>
+          <wp:inline distT="0" distB="0" distL="0" distR="0" wp14:anchorId="7B90EB9F" wp14:editId="67A0E9B6">
+            <wp:extent cx="5943600" cy="3343275"/>
+            <wp:effectExtent l="0" t="0" r="0" b="9525"/>
+            <wp:docPr id="19" name="Picture 19" descr="A screenshot of a computer&#10;&#10;Description automatically generated"/>
+            <wp:cNvGraphicFramePr>
+              <a:graphicFrameLocks xmlns:a="http://schemas.openxmlformats.org/drawingml/2006/main" noChangeAspect="1"/>
+            </wp:cNvGraphicFramePr>
+            <a:graphic xmlns:a="http://schemas.openxmlformats.org/drawingml/2006/main">
+              <a:graphicData uri="http://schemas.openxmlformats.org/drawingml/2006/picture">
+                <pic:pic xmlns:pic="http://schemas.openxmlformats.org/drawingml/2006/picture">
+                  <pic:nvPicPr>
+                    <pic:cNvPr id="19" name="Picture 19" descr="A screenshot of a computer&#10;&#10;Description automatically generated"/>
+                    <pic:cNvPicPr>
+                      <a:picLocks noChangeAspect="1" noChangeArrowheads="1"/>
+                    </pic:cNvPicPr>
+                  </pic:nvPicPr>
+                  <pic:blipFill>
+                    <a:blip r:embed="rId23" cstate="print">
+                      <a:extLst>
+                        <a:ext uri="{28A0092B-C50C-407E-A947-70E740481C1C}">
+                          <a14:useLocalDpi xmlns:a14="http://schemas.microsoft.com/office/drawing/2010/main" val="0"/>
+                        </a:ext>
+                      </a:extLst>
+                    </a:blip>
+                    <a:srcRect/>
+                    <a:stretch>
+                      <a:fillRect/>
+                    </a:stretch>
+                  </pic:blipFill>
+                  <pic:spPr bwMode="auto">
+                    <a:xfrm>
+                      <a:off x="0" y="0"/>
+                      <a:ext cx="5943600" cy="3343275"/>
+                    </a:xfrm>
+                    <a:prstGeom prst="rect">
+                      <a:avLst/>
+                    </a:prstGeom>
+                    <a:noFill/>
+                    <a:ln>
+                      <a:noFill/>
+                    </a:ln>
+                  </pic:spPr>
+                </pic:pic>
+              </a:graphicData>
+            </a:graphic>
+          </wp:inline>
+        </w:drawing>
+      </w:r>
+    </w:p>
+    <w:p>
+      <w:pPr>
+        <w:rPr>
+          <w:b/>
+          <w:szCs w:val="24"/>
+        </w:rPr>
+      </w:pPr>
+      <w:r>
+        <w:rPr>
+          <w:noProof/>
+        </w:rPr>
+        <w:lastRenderedPageBreak/>
+        <w:drawing>
           <wp:inline distT="0" distB="0" distL="0" distR="0" wp14:anchorId="752C22B9" wp14:editId="4912571F">
             <wp:extent cx="5943600" cy="3219450"/>
             <wp:effectExtent l="0" t="0" r="0" b="0"/>
@@ -1669,7 +1702,7 @@
                     <pic:cNvPicPr/>
                   </pic:nvPicPr>
                   <pic:blipFill>
-                    <a:blip r:embed="rId23"/>
+                    <a:blip r:embed="rId24"/>
                     <a:stretch>
                       <a:fillRect/>
                     </a:stretch>
@@ -1719,7 +1752,7 @@
         </w:rPr>
         <w:t xml:space="preserve"> </w:t>
       </w:r>
-      <w:hyperlink r:id="rId24" w:history="1">
+      <w:hyperlink r:id="rId25" w:history="1">
         <w:r>
           <w:rPr>
             <w:rStyle w:val="Hyperlink"/>
@@ -1738,12 +1771,12 @@
       </w:r>
     </w:p>
     <w:sectPr>
-      <w:headerReference w:type="even" r:id="rId25"/>
-      <w:headerReference w:type="default" r:id="rId26"/>
-      <w:footerReference w:type="even" r:id="rId27"/>
-      <w:footerReference w:type="default" r:id="rId28"/>
-      <w:headerReference w:type="first" r:id="rId29"/>
-      <w:footerReference w:type="first" r:id="rId30"/>
+      <w:headerReference w:type="even" r:id="rId26"/>
+      <w:headerReference w:type="default" r:id="rId27"/>
+      <w:footerReference w:type="even" r:id="rId28"/>
+      <w:footerReference w:type="default" r:id="rId29"/>
+      <w:headerReference w:type="first" r:id="rId30"/>
+      <w:footerReference w:type="first" r:id="rId31"/>
       <w:pgSz w:w="12240" w:h="15840"/>
       <w:pgMar w:top="1440" w:right="1440" w:bottom="1440" w:left="1440" w:header="720" w:footer="720" w:gutter="0"/>
       <w:cols w:space="720"/>

</xml_diff>